<commit_message>
changed cover sheet yeet
</commit_message>
<xml_diff>
--- a/assignment 1/AVR vs ARM.docx
+++ b/assignment 1/AVR vs ARM.docx
@@ -4,625 +4,1177 @@
   <w:body>
     <w:p>
       <w:pPr>
-        <w:pStyle w:val="Heading1"/>
+        <w:spacing w:after="0"/>
+        <w:jc w:val="both"/>
       </w:pPr>
       <w:bookmarkStart w:id="0" w:name="_Toc510679388"/>
       <w:r>
-        <w:t>Assignment Cover Sheet</w:t>
-      </w:r>
+        <w:rPr>
+          <w:noProof/>
+        </w:rPr>
+        <mc:AlternateContent>
+          <mc:Choice Requires="wpg">
+            <w:drawing>
+              <wp:anchor distT="0" distB="0" distL="114300" distR="114300" simplePos="0" relativeHeight="251659264" behindDoc="0" locked="0" layoutInCell="1" allowOverlap="1" wp14:anchorId="094CA730" wp14:editId="6DBCAFB8">
+                <wp:simplePos x="0" y="0"/>
+                <wp:positionH relativeFrom="page">
+                  <wp:align>left</wp:align>
+                </wp:positionH>
+                <wp:positionV relativeFrom="page">
+                  <wp:posOffset>171450</wp:posOffset>
+                </wp:positionV>
+                <wp:extent cx="7560310" cy="1524000"/>
+                <wp:effectExtent l="0" t="0" r="0" b="0"/>
+                <wp:wrapTopAndBottom/>
+                <wp:docPr id="1964" name="Group 1964"/>
+                <wp:cNvGraphicFramePr/>
+                <a:graphic xmlns:a="http://schemas.openxmlformats.org/drawingml/2006/main">
+                  <a:graphicData uri="http://schemas.microsoft.com/office/word/2010/wordprocessingGroup">
+                    <wpg:wgp>
+                      <wpg:cNvGrpSpPr/>
+                      <wpg:grpSpPr>
+                        <a:xfrm>
+                          <a:off x="0" y="0"/>
+                          <a:ext cx="7560310" cy="1524000"/>
+                          <a:chOff x="0" y="0"/>
+                          <a:chExt cx="7560564" cy="1785620"/>
+                        </a:xfrm>
+                      </wpg:grpSpPr>
+                      <pic:pic xmlns:pic="http://schemas.openxmlformats.org/drawingml/2006/picture">
+                        <pic:nvPicPr>
+                          <pic:cNvPr id="2024" name="Picture 2024"/>
+                          <pic:cNvPicPr/>
+                        </pic:nvPicPr>
+                        <pic:blipFill>
+                          <a:blip r:embed="rId6"/>
+                          <a:stretch>
+                            <a:fillRect/>
+                          </a:stretch>
+                        </pic:blipFill>
+                        <pic:spPr>
+                          <a:xfrm>
+                            <a:off x="0" y="-3301"/>
+                            <a:ext cx="7543800" cy="1789176"/>
+                          </a:xfrm>
+                          <a:prstGeom prst="rect">
+                            <a:avLst/>
+                          </a:prstGeom>
+                        </pic:spPr>
+                      </pic:pic>
+                      <pic:pic xmlns:pic="http://schemas.openxmlformats.org/drawingml/2006/picture">
+                        <pic:nvPicPr>
+                          <pic:cNvPr id="11" name="Picture 11"/>
+                          <pic:cNvPicPr/>
+                        </pic:nvPicPr>
+                        <pic:blipFill>
+                          <a:blip r:embed="rId7"/>
+                          <a:stretch>
+                            <a:fillRect/>
+                          </a:stretch>
+                        </pic:blipFill>
+                        <pic:spPr>
+                          <a:xfrm>
+                            <a:off x="1729994" y="667512"/>
+                            <a:ext cx="1323975" cy="339852"/>
+                          </a:xfrm>
+                          <a:prstGeom prst="rect">
+                            <a:avLst/>
+                          </a:prstGeom>
+                        </pic:spPr>
+                      </pic:pic>
+                      <pic:pic xmlns:pic="http://schemas.openxmlformats.org/drawingml/2006/picture">
+                        <pic:nvPicPr>
+                          <pic:cNvPr id="13" name="Picture 13"/>
+                          <pic:cNvPicPr/>
+                        </pic:nvPicPr>
+                        <pic:blipFill>
+                          <a:blip r:embed="rId8"/>
+                          <a:stretch>
+                            <a:fillRect/>
+                          </a:stretch>
+                        </pic:blipFill>
+                        <pic:spPr>
+                          <a:xfrm>
+                            <a:off x="2964815" y="667512"/>
+                            <a:ext cx="162306" cy="339852"/>
+                          </a:xfrm>
+                          <a:prstGeom prst="rect">
+                            <a:avLst/>
+                          </a:prstGeom>
+                        </pic:spPr>
+                      </pic:pic>
+                      <pic:pic xmlns:pic="http://schemas.openxmlformats.org/drawingml/2006/picture">
+                        <pic:nvPicPr>
+                          <pic:cNvPr id="15" name="Picture 15"/>
+                          <pic:cNvPicPr/>
+                        </pic:nvPicPr>
+                        <pic:blipFill>
+                          <a:blip r:embed="rId9"/>
+                          <a:stretch>
+                            <a:fillRect/>
+                          </a:stretch>
+                        </pic:blipFill>
+                        <pic:spPr>
+                          <a:xfrm>
+                            <a:off x="3073019" y="667512"/>
+                            <a:ext cx="2358771" cy="339852"/>
+                          </a:xfrm>
+                          <a:prstGeom prst="rect">
+                            <a:avLst/>
+                          </a:prstGeom>
+                        </pic:spPr>
+                      </pic:pic>
+                      <pic:pic xmlns:pic="http://schemas.openxmlformats.org/drawingml/2006/picture">
+                        <pic:nvPicPr>
+                          <pic:cNvPr id="2026" name="Picture 2026"/>
+                          <pic:cNvPicPr/>
+                        </pic:nvPicPr>
+                        <pic:blipFill>
+                          <a:blip r:embed="rId10"/>
+                          <a:stretch>
+                            <a:fillRect/>
+                          </a:stretch>
+                        </pic:blipFill>
+                        <pic:spPr>
+                          <a:xfrm>
+                            <a:off x="1736344" y="310642"/>
+                            <a:ext cx="192024" cy="243840"/>
+                          </a:xfrm>
+                          <a:prstGeom prst="rect">
+                            <a:avLst/>
+                          </a:prstGeom>
+                        </pic:spPr>
+                      </pic:pic>
+                      <pic:pic xmlns:pic="http://schemas.openxmlformats.org/drawingml/2006/picture">
+                        <pic:nvPicPr>
+                          <pic:cNvPr id="2025" name="Picture 2025"/>
+                          <pic:cNvPicPr/>
+                        </pic:nvPicPr>
+                        <pic:blipFill>
+                          <a:blip r:embed="rId11"/>
+                          <a:stretch>
+                            <a:fillRect/>
+                          </a:stretch>
+                        </pic:blipFill>
+                        <pic:spPr>
+                          <a:xfrm>
+                            <a:off x="1935480" y="301498"/>
+                            <a:ext cx="1368552" cy="320040"/>
+                          </a:xfrm>
+                          <a:prstGeom prst="rect">
+                            <a:avLst/>
+                          </a:prstGeom>
+                        </pic:spPr>
+                      </pic:pic>
+                      <pic:pic xmlns:pic="http://schemas.openxmlformats.org/drawingml/2006/picture">
+                        <pic:nvPicPr>
+                          <pic:cNvPr id="2027" name="Picture 2027"/>
+                          <pic:cNvPicPr/>
+                        </pic:nvPicPr>
+                        <pic:blipFill>
+                          <a:blip r:embed="rId12"/>
+                          <a:stretch>
+                            <a:fillRect/>
+                          </a:stretch>
+                        </pic:blipFill>
+                        <pic:spPr>
+                          <a:xfrm>
+                            <a:off x="3390392" y="301498"/>
+                            <a:ext cx="1578864" cy="256032"/>
+                          </a:xfrm>
+                          <a:prstGeom prst="rect">
+                            <a:avLst/>
+                          </a:prstGeom>
+                        </pic:spPr>
+                      </pic:pic>
+                    </wpg:wgp>
+                  </a:graphicData>
+                </a:graphic>
+                <wp14:sizeRelV relativeFrom="margin">
+                  <wp14:pctHeight>0</wp14:pctHeight>
+                </wp14:sizeRelV>
+              </wp:anchor>
+            </w:drawing>
+          </mc:Choice>
+          <mc:Fallback>
+            <w:pict>
+              <v:group w14:anchorId="78FF2946" id="Group 1964" o:spid="_x0000_s1026" style="position:absolute;margin-left:0;margin-top:13.5pt;width:595.3pt;height:120pt;z-index:251659264;mso-position-horizontal:left;mso-position-horizontal-relative:page;mso-position-vertical-relative:page;mso-height-relative:margin" coordsize="75605,17856" o:gfxdata="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">
+                <v:shapetype id="_x0000_t75" coordsize="21600,21600" o:spt="75" o:preferrelative="t" path="m@4@5l@4@11@9@11@9@5xe" filled="f" stroked="f">
+                  <v:stroke joinstyle="miter"/>
+                  <v:formulas>
+                    <v:f eqn="if lineDrawn pixelLineWidth 0"/>
+                    <v:f eqn="sum @0 1 0"/>
+                    <v:f eqn="sum 0 0 @1"/>
+                    <v:f eqn="prod @2 1 2"/>
+                    <v:f eqn="prod @3 21600 pixelWidth"/>
+                    <v:f eqn="prod @3 21600 pixelHeight"/>
+                    <v:f eqn="sum @0 0 1"/>
+                    <v:f eqn="prod @6 1 2"/>
+                    <v:f eqn="prod @7 21600 pixelWidth"/>
+                    <v:f eqn="sum @8 21600 0"/>
+                    <v:f eqn="prod @7 21600 pixelHeight"/>
+                    <v:f eqn="sum @10 21600 0"/>
+                  </v:formulas>
+                  <v:path o:extrusionok="f" gradientshapeok="t" o:connecttype="rect"/>
+                  <o:lock v:ext="edit" aspectratio="t"/>
+                </v:shapetype>
+                <v:shape id="Picture 2024" o:spid="_x0000_s1027" type="#_x0000_t75" style="position:absolute;top:-33;width:75438;height:17891;visibility:visible;mso-wrap-style:square" o:gfxdata="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">
+                  <v:imagedata r:id="rId13" o:title=""/>
+                </v:shape>
+                <v:shape id="Picture 11" o:spid="_x0000_s1028" type="#_x0000_t75" style="position:absolute;left:17299;top:6675;width:13240;height:3398;visibility:visible;mso-wrap-style:square" o:gfxdata="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">
+                  <v:imagedata r:id="rId14" o:title=""/>
+                </v:shape>
+                <v:shape id="Picture 13" o:spid="_x0000_s1029" type="#_x0000_t75" style="position:absolute;left:29648;top:6675;width:1623;height:3398;visibility:visible;mso-wrap-style:square" o:gfxdata="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">
+                  <v:imagedata r:id="rId15" o:title=""/>
+                </v:shape>
+                <v:shape id="Picture 15" o:spid="_x0000_s1030" type="#_x0000_t75" style="position:absolute;left:30730;top:6675;width:23587;height:3398;visibility:visible;mso-wrap-style:square" o:gfxdata="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">
+                  <v:imagedata r:id="rId16" o:title=""/>
+                </v:shape>
+                <v:shape id="Picture 2026" o:spid="_x0000_s1031" type="#_x0000_t75" style="position:absolute;left:17363;top:3106;width:1920;height:2438;visibility:visible;mso-wrap-style:square" o:gfxdata="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">
+                  <v:imagedata r:id="rId17" o:title=""/>
+                </v:shape>
+                <v:shape id="Picture 2025" o:spid="_x0000_s1032" type="#_x0000_t75" style="position:absolute;left:19354;top:3014;width:13686;height:3201;visibility:visible;mso-wrap-style:square" o:gfxdata="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">
+                  <v:imagedata r:id="rId18" o:title=""/>
+                </v:shape>
+                <v:shape id="Picture 2027" o:spid="_x0000_s1033" type="#_x0000_t75" style="position:absolute;left:33903;top:3014;width:15789;height:2561;visibility:visible;mso-wrap-style:square" o:gfxdata="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">
+                  <v:imagedata r:id="rId19" o:title=""/>
+                </v:shape>
+                <w10:wrap type="topAndBottom" anchorx="page" anchory="page"/>
+              </v:group>
+            </w:pict>
+          </mc:Fallback>
+        </mc:AlternateContent>
+      </w:r>
+    </w:p>
+    <w:tbl>
+      <w:tblPr>
+        <w:tblStyle w:val="TableGrid"/>
+        <w:tblW w:w="11057" w:type="dxa"/>
+        <w:tblInd w:w="-1043" w:type="dxa"/>
+        <w:tblCellMar>
+          <w:top w:w="9" w:type="dxa"/>
+          <w:left w:w="107" w:type="dxa"/>
+          <w:bottom w:w="0" w:type="dxa"/>
+          <w:right w:w="100" w:type="dxa"/>
+        </w:tblCellMar>
+        <w:tblLook w:val="04A0" w:firstRow="1" w:lastRow="0" w:firstColumn="1" w:lastColumn="0" w:noHBand="0" w:noVBand="1"/>
+      </w:tblPr>
+      <w:tblGrid>
+        <w:gridCol w:w="5246"/>
+        <w:gridCol w:w="5811"/>
+      </w:tblGrid>
+      <w:tr>
+        <w:trPr>
+          <w:trHeight w:val="502"/>
+        </w:trPr>
+        <w:tc>
+          <w:tcPr>
+            <w:tcW w:w="11057" w:type="dxa"/>
+            <w:gridSpan w:val="2"/>
+            <w:tcBorders>
+              <w:top w:val="single" w:sz="4" w:space="0" w:color="000000"/>
+              <w:left w:val="single" w:sz="4" w:space="0" w:color="000000"/>
+              <w:bottom w:val="single" w:sz="6" w:space="0" w:color="000000"/>
+              <w:right w:val="single" w:sz="4" w:space="0" w:color="000000"/>
+            </w:tcBorders>
+            <w:shd w:val="clear" w:color="auto" w:fill="D9D9D9"/>
+            <w:vAlign w:val="center"/>
+          </w:tcPr>
+          <w:p>
+            <w:r>
+              <w:rPr>
+                <w:rFonts w:ascii="Arial" w:eastAsia="Arial" w:hAnsi="Arial" w:cs="Arial"/>
+                <w:b/>
+              </w:rPr>
+              <w:t xml:space="preserve">SUBMISSION DETAILS </w:t>
+            </w:r>
+          </w:p>
+        </w:tc>
+      </w:tr>
+      <w:tr>
+        <w:trPr>
+          <w:trHeight w:val="470"/>
+        </w:trPr>
+        <w:tc>
+          <w:tcPr>
+            <w:tcW w:w="11057" w:type="dxa"/>
+            <w:gridSpan w:val="2"/>
+            <w:tcBorders>
+              <w:top w:val="single" w:sz="6" w:space="0" w:color="000000"/>
+              <w:left w:val="single" w:sz="4" w:space="0" w:color="000000"/>
+              <w:bottom w:val="single" w:sz="6" w:space="0" w:color="000000"/>
+              <w:right w:val="single" w:sz="4" w:space="0" w:color="000000"/>
+            </w:tcBorders>
+          </w:tcPr>
+          <w:p>
+            <w:r>
+              <w:rPr>
+                <w:rFonts w:ascii="Arial" w:eastAsia="Arial" w:hAnsi="Arial" w:cs="Arial"/>
+                <w:b/>
+              </w:rPr>
+              <w:t xml:space="preserve">For submission to (staff name): </w:t>
+            </w:r>
+            <w:r>
+              <w:rPr>
+                <w:rFonts w:ascii="Arial" w:eastAsia="Arial" w:hAnsi="Arial" w:cs="Arial"/>
+              </w:rPr>
+              <w:t xml:space="preserve">Sri </w:t>
+            </w:r>
+            <w:proofErr w:type="spellStart"/>
+            <w:r>
+              <w:rPr>
+                <w:rFonts w:ascii="Arial" w:eastAsia="Arial" w:hAnsi="Arial" w:cs="Arial"/>
+              </w:rPr>
+              <w:t>Parameswaran</w:t>
+            </w:r>
+            <w:proofErr w:type="spellEnd"/>
+            <w:r>
+              <w:rPr>
+                <w:rFonts w:ascii="Arial" w:eastAsia="Arial" w:hAnsi="Arial" w:cs="Arial"/>
+              </w:rPr>
+              <w:t xml:space="preserve"> </w:t>
+            </w:r>
+          </w:p>
+        </w:tc>
+      </w:tr>
+      <w:tr>
+        <w:trPr>
+          <w:trHeight w:val="471"/>
+        </w:trPr>
+        <w:tc>
+          <w:tcPr>
+            <w:tcW w:w="5246" w:type="dxa"/>
+            <w:tcBorders>
+              <w:top w:val="single" w:sz="6" w:space="0" w:color="000000"/>
+              <w:left w:val="single" w:sz="4" w:space="0" w:color="000000"/>
+              <w:bottom w:val="single" w:sz="6" w:space="0" w:color="000000"/>
+              <w:right w:val="single" w:sz="6" w:space="0" w:color="000000"/>
+            </w:tcBorders>
+          </w:tcPr>
+          <w:p>
+            <w:r>
+              <w:rPr>
+                <w:rFonts w:ascii="Arial" w:eastAsia="Arial" w:hAnsi="Arial" w:cs="Arial"/>
+                <w:b/>
+              </w:rPr>
+              <w:t xml:space="preserve">Course code: </w:t>
+            </w:r>
+            <w:r>
+              <w:rPr>
+                <w:rFonts w:ascii="Arial" w:eastAsia="Arial" w:hAnsi="Arial" w:cs="Arial"/>
+              </w:rPr>
+              <w:t xml:space="preserve">COMP2121 </w:t>
+            </w:r>
+          </w:p>
+        </w:tc>
+        <w:tc>
+          <w:tcPr>
+            <w:tcW w:w="5811" w:type="dxa"/>
+            <w:tcBorders>
+              <w:top w:val="single" w:sz="6" w:space="0" w:color="000000"/>
+              <w:left w:val="single" w:sz="6" w:space="0" w:color="000000"/>
+              <w:bottom w:val="single" w:sz="6" w:space="0" w:color="000000"/>
+              <w:right w:val="single" w:sz="4" w:space="0" w:color="000000"/>
+            </w:tcBorders>
+          </w:tcPr>
+          <w:p>
+            <w:pPr>
+              <w:ind w:left="1"/>
+            </w:pPr>
+            <w:r>
+              <w:rPr>
+                <w:rFonts w:ascii="Arial" w:eastAsia="Arial" w:hAnsi="Arial" w:cs="Arial"/>
+                <w:b/>
+              </w:rPr>
+              <w:t>Course name:</w:t>
+            </w:r>
+            <w:r>
+              <w:rPr>
+                <w:rFonts w:ascii="Arial" w:eastAsia="Arial" w:hAnsi="Arial" w:cs="Arial"/>
+              </w:rPr>
+              <w:t xml:space="preserve"> Microprocessors and Interfacing </w:t>
+            </w:r>
+          </w:p>
+        </w:tc>
+      </w:tr>
+      <w:tr>
+        <w:trPr>
+          <w:trHeight w:val="344"/>
+        </w:trPr>
+        <w:tc>
+          <w:tcPr>
+            <w:tcW w:w="11057" w:type="dxa"/>
+            <w:gridSpan w:val="2"/>
+            <w:tcBorders>
+              <w:top w:val="single" w:sz="6" w:space="0" w:color="000000"/>
+              <w:left w:val="single" w:sz="4" w:space="0" w:color="000000"/>
+              <w:bottom w:val="single" w:sz="6" w:space="0" w:color="000000"/>
+              <w:right w:val="single" w:sz="4" w:space="0" w:color="000000"/>
+            </w:tcBorders>
+          </w:tcPr>
+          <w:p>
+            <w:r>
+              <w:rPr>
+                <w:rFonts w:ascii="Arial" w:eastAsia="Arial" w:hAnsi="Arial" w:cs="Arial"/>
+                <w:b/>
+              </w:rPr>
+              <w:t xml:space="preserve">Assignment details: </w:t>
+            </w:r>
+            <w:r>
+              <w:rPr>
+                <w:rFonts w:ascii="Arial" w:eastAsia="Arial" w:hAnsi="Arial" w:cs="Arial"/>
+              </w:rPr>
+              <w:t>Assignment 1</w:t>
+            </w:r>
+            <w:r>
+              <w:rPr>
+                <w:rFonts w:ascii="Arial" w:eastAsia="Arial" w:hAnsi="Arial" w:cs="Arial"/>
+                <w:b/>
+              </w:rPr>
+              <w:t xml:space="preserve"> </w:t>
+            </w:r>
+          </w:p>
+        </w:tc>
+      </w:tr>
+      <w:tr>
+        <w:trPr>
+          <w:trHeight w:val="504"/>
+        </w:trPr>
+        <w:tc>
+          <w:tcPr>
+            <w:tcW w:w="11057" w:type="dxa"/>
+            <w:gridSpan w:val="2"/>
+            <w:tcBorders>
+              <w:top w:val="single" w:sz="6" w:space="0" w:color="000000"/>
+              <w:left w:val="single" w:sz="4" w:space="0" w:color="000000"/>
+              <w:bottom w:val="single" w:sz="6" w:space="0" w:color="000000"/>
+              <w:right w:val="single" w:sz="4" w:space="0" w:color="000000"/>
+            </w:tcBorders>
+            <w:shd w:val="clear" w:color="auto" w:fill="D9D9D9"/>
+            <w:vAlign w:val="center"/>
+          </w:tcPr>
+          <w:p>
+            <w:r>
+              <w:rPr>
+                <w:rFonts w:ascii="Arial" w:eastAsia="Arial" w:hAnsi="Arial" w:cs="Arial"/>
+                <w:b/>
+              </w:rPr>
+              <w:t xml:space="preserve">ACADEMIC REQUIREMENTS </w:t>
+            </w:r>
+          </w:p>
+        </w:tc>
+      </w:tr>
+      <w:tr>
+        <w:trPr>
+          <w:trHeight w:val="3309"/>
+        </w:trPr>
+        <w:tc>
+          <w:tcPr>
+            <w:tcW w:w="11057" w:type="dxa"/>
+            <w:gridSpan w:val="2"/>
+            <w:tcBorders>
+              <w:top w:val="single" w:sz="6" w:space="0" w:color="000000"/>
+              <w:left w:val="single" w:sz="4" w:space="0" w:color="000000"/>
+              <w:bottom w:val="single" w:sz="6" w:space="0" w:color="000000"/>
+              <w:right w:val="single" w:sz="4" w:space="0" w:color="000000"/>
+            </w:tcBorders>
+          </w:tcPr>
+          <w:p>
+            <w:pPr>
+              <w:spacing w:after="118"/>
+              <w:rPr>
+                <w:sz w:val="18"/>
+                <w:szCs w:val="18"/>
+              </w:rPr>
+            </w:pPr>
+            <w:r>
+              <w:rPr>
+                <w:rFonts w:ascii="Arial" w:eastAsia="Arial" w:hAnsi="Arial" w:cs="Arial"/>
+                <w:sz w:val="18"/>
+                <w:szCs w:val="18"/>
+              </w:rPr>
+              <w:t xml:space="preserve">Before submitting this assignment, students are strongly advised to: </w:t>
+            </w:r>
+          </w:p>
+          <w:p>
+            <w:pPr>
+              <w:numPr>
+                <w:ilvl w:val="0"/>
+                <w:numId w:val="30"/>
+              </w:numPr>
+              <w:ind w:hanging="283"/>
+              <w:rPr>
+                <w:sz w:val="18"/>
+                <w:szCs w:val="18"/>
+              </w:rPr>
+            </w:pPr>
+            <w:r>
+              <w:rPr>
+                <w:rFonts w:ascii="Arial" w:eastAsia="Arial" w:hAnsi="Arial" w:cs="Arial"/>
+                <w:sz w:val="18"/>
+                <w:szCs w:val="18"/>
+              </w:rPr>
+              <w:t xml:space="preserve">Review the assessment requirements contained in the briefing document for the assignment. </w:t>
+            </w:r>
+          </w:p>
+          <w:p>
+            <w:pPr>
+              <w:numPr>
+                <w:ilvl w:val="0"/>
+                <w:numId w:val="30"/>
+              </w:numPr>
+              <w:ind w:hanging="283"/>
+              <w:rPr>
+                <w:sz w:val="18"/>
+                <w:szCs w:val="18"/>
+              </w:rPr>
+            </w:pPr>
+            <w:r>
+              <w:rPr>
+                <w:rFonts w:ascii="Arial" w:eastAsia="Arial" w:hAnsi="Arial" w:cs="Arial"/>
+                <w:sz w:val="18"/>
+                <w:szCs w:val="18"/>
+              </w:rPr>
+              <w:t xml:space="preserve">Review the various matters related to assessment in the relevant Course Outline. </w:t>
+            </w:r>
+          </w:p>
+          <w:p>
+            <w:pPr>
+              <w:numPr>
+                <w:ilvl w:val="0"/>
+                <w:numId w:val="30"/>
+              </w:numPr>
+              <w:spacing w:after="15" w:line="241" w:lineRule="auto"/>
+              <w:ind w:hanging="283"/>
+              <w:rPr>
+                <w:sz w:val="18"/>
+                <w:szCs w:val="18"/>
+              </w:rPr>
+            </w:pPr>
+            <w:r>
+              <w:rPr>
+                <w:rFonts w:ascii="Arial" w:eastAsia="Arial" w:hAnsi="Arial" w:cs="Arial"/>
+                <w:sz w:val="18"/>
+                <w:szCs w:val="18"/>
+              </w:rPr>
+              <w:t xml:space="preserve">Review the Plagiarism and Academic Integrity website at </w:t>
+            </w:r>
+            <w:hyperlink r:id="rId20">
+              <w:r>
+                <w:rPr>
+                  <w:rFonts w:ascii="Arial" w:eastAsia="Arial" w:hAnsi="Arial" w:cs="Arial"/>
+                  <w:color w:val="0000FF"/>
+                  <w:sz w:val="18"/>
+                  <w:szCs w:val="18"/>
+                  <w:u w:val="single" w:color="0000FF"/>
+                </w:rPr>
+                <w:t>https://student.unsw.edu.au/plagiarism</w:t>
+              </w:r>
+            </w:hyperlink>
+            <w:hyperlink r:id="rId21">
+              <w:r>
+                <w:rPr>
+                  <w:rFonts w:ascii="Arial" w:eastAsia="Arial" w:hAnsi="Arial" w:cs="Arial"/>
+                  <w:sz w:val="18"/>
+                  <w:szCs w:val="18"/>
+                </w:rPr>
+                <w:t xml:space="preserve"> </w:t>
+              </w:r>
+            </w:hyperlink>
+            <w:r>
+              <w:rPr>
+                <w:rFonts w:ascii="Arial" w:eastAsia="Arial" w:hAnsi="Arial" w:cs="Arial"/>
+                <w:sz w:val="18"/>
+                <w:szCs w:val="18"/>
+              </w:rPr>
+              <w:t xml:space="preserve"> to ensure they are familiar with the requirements to provide appropriate acknowledgement of source materials. </w:t>
+            </w:r>
+          </w:p>
+          <w:p>
+            <w:pPr>
+              <w:numPr>
+                <w:ilvl w:val="0"/>
+                <w:numId w:val="30"/>
+              </w:numPr>
+              <w:spacing w:after="67"/>
+              <w:ind w:hanging="283"/>
+              <w:rPr>
+                <w:sz w:val="18"/>
+                <w:szCs w:val="18"/>
+              </w:rPr>
+            </w:pPr>
+            <w:r>
+              <w:rPr>
+                <w:rFonts w:ascii="Arial" w:eastAsia="Arial" w:hAnsi="Arial" w:cs="Arial"/>
+                <w:sz w:val="18"/>
+                <w:szCs w:val="18"/>
+              </w:rPr>
+              <w:t xml:space="preserve">Retain a copy of this assessment for their records and in case it is misplaced and has to be re-submitted. </w:t>
+            </w:r>
+          </w:p>
+          <w:p>
+            <w:pPr>
+              <w:spacing w:after="118" w:line="241" w:lineRule="auto"/>
+              <w:rPr>
+                <w:sz w:val="18"/>
+                <w:szCs w:val="18"/>
+              </w:rPr>
+            </w:pPr>
+            <w:r>
+              <w:rPr>
+                <w:rFonts w:ascii="Arial" w:eastAsia="Arial" w:hAnsi="Arial" w:cs="Arial"/>
+                <w:sz w:val="18"/>
+                <w:szCs w:val="18"/>
+              </w:rPr>
+              <w:t xml:space="preserve">If after reviewing this material there is any doubt about assessment requirements then in the first instance the student should consult with the Course Coordinator and then if necessary with the Director of Learning and Teaching Committee. </w:t>
+            </w:r>
+          </w:p>
+          <w:p>
+            <w:pPr>
+              <w:spacing w:after="139" w:line="241" w:lineRule="auto"/>
+              <w:rPr>
+                <w:sz w:val="18"/>
+                <w:szCs w:val="18"/>
+              </w:rPr>
+            </w:pPr>
+            <w:r>
+              <w:rPr>
+                <w:rFonts w:ascii="Arial" w:eastAsia="Arial" w:hAnsi="Arial" w:cs="Arial"/>
+                <w:sz w:val="18"/>
+                <w:szCs w:val="18"/>
+              </w:rPr>
+              <w:t xml:space="preserve">While students are generally encouraged to work with other students to enhance learning, all assignments submitted for assessment by a student must be their entire own work and they may be required to explain any or all parts of the assignment to the Course Coordinator or other authorised persons. Collusion is where another person (s) assist in the preparation of an assignment without the consent of knowledge of the Course Coordinator. </w:t>
+            </w:r>
+          </w:p>
+          <w:p>
+            <w:pPr>
+              <w:rPr>
+                <w:sz w:val="18"/>
+                <w:szCs w:val="18"/>
+              </w:rPr>
+            </w:pPr>
+            <w:r>
+              <w:rPr>
+                <w:rFonts w:ascii="Arial" w:eastAsia="Arial" w:hAnsi="Arial" w:cs="Arial"/>
+                <w:sz w:val="18"/>
+                <w:szCs w:val="18"/>
+              </w:rPr>
+              <w:t xml:space="preserve">Plagiarism and Collusion are considered as Academic Misconduct and will be dealt with according to University Policy. </w:t>
+            </w:r>
+          </w:p>
+        </w:tc>
+      </w:tr>
+      <w:tr>
+        <w:trPr>
+          <w:trHeight w:val="504"/>
+        </w:trPr>
+        <w:tc>
+          <w:tcPr>
+            <w:tcW w:w="11057" w:type="dxa"/>
+            <w:gridSpan w:val="2"/>
+            <w:tcBorders>
+              <w:top w:val="single" w:sz="6" w:space="0" w:color="000000"/>
+              <w:left w:val="single" w:sz="4" w:space="0" w:color="000000"/>
+              <w:bottom w:val="single" w:sz="6" w:space="0" w:color="000000"/>
+              <w:right w:val="single" w:sz="4" w:space="0" w:color="000000"/>
+            </w:tcBorders>
+            <w:shd w:val="clear" w:color="auto" w:fill="D9D9D9"/>
+            <w:vAlign w:val="center"/>
+          </w:tcPr>
+          <w:p>
+            <w:r>
+              <w:rPr>
+                <w:rFonts w:ascii="Arial" w:eastAsia="Arial" w:hAnsi="Arial" w:cs="Arial"/>
+                <w:b/>
+              </w:rPr>
+              <w:t xml:space="preserve">STUDENT DECLARATION OF ACADEMIC INTEGRITY </w:t>
+            </w:r>
+          </w:p>
+        </w:tc>
+      </w:tr>
+      <w:tr>
+        <w:trPr>
+          <w:trHeight w:val="2719"/>
+        </w:trPr>
+        <w:tc>
+          <w:tcPr>
+            <w:tcW w:w="11057" w:type="dxa"/>
+            <w:gridSpan w:val="2"/>
+            <w:tcBorders>
+              <w:top w:val="single" w:sz="6" w:space="0" w:color="000000"/>
+              <w:left w:val="single" w:sz="4" w:space="0" w:color="000000"/>
+              <w:bottom w:val="single" w:sz="6" w:space="0" w:color="000000"/>
+              <w:right w:val="single" w:sz="4" w:space="0" w:color="000000"/>
+            </w:tcBorders>
+          </w:tcPr>
+          <w:p>
+            <w:pPr>
+              <w:spacing w:after="118"/>
+              <w:rPr>
+                <w:sz w:val="18"/>
+                <w:szCs w:val="18"/>
+              </w:rPr>
+            </w:pPr>
+            <w:r>
+              <w:rPr>
+                <w:rFonts w:ascii="Arial" w:eastAsia="Arial" w:hAnsi="Arial" w:cs="Arial"/>
+                <w:sz w:val="18"/>
+                <w:szCs w:val="18"/>
+              </w:rPr>
+              <w:t xml:space="preserve">I declare that: </w:t>
+            </w:r>
+          </w:p>
+          <w:p>
+            <w:pPr>
+              <w:numPr>
+                <w:ilvl w:val="0"/>
+                <w:numId w:val="31"/>
+              </w:numPr>
+              <w:spacing w:after="15" w:line="241" w:lineRule="auto"/>
+              <w:ind w:right="28" w:hanging="360"/>
+              <w:jc w:val="both"/>
+              <w:rPr>
+                <w:sz w:val="18"/>
+                <w:szCs w:val="18"/>
+              </w:rPr>
+            </w:pPr>
+            <w:r>
+              <w:rPr>
+                <w:rFonts w:ascii="Arial" w:eastAsia="Arial" w:hAnsi="Arial" w:cs="Arial"/>
+                <w:sz w:val="18"/>
+                <w:szCs w:val="18"/>
+              </w:rPr>
+              <w:t xml:space="preserve">This assessment item is entirely my own original work, except where I have acknowledged use of source material [such as books, journal articles, other published material, the Internet, and the work of </w:t>
+            </w:r>
+            <w:proofErr w:type="gramStart"/>
+            <w:r>
+              <w:rPr>
+                <w:rFonts w:ascii="Arial" w:eastAsia="Arial" w:hAnsi="Arial" w:cs="Arial"/>
+                <w:sz w:val="18"/>
+                <w:szCs w:val="18"/>
+              </w:rPr>
+              <w:t>other</w:t>
+            </w:r>
+            <w:proofErr w:type="gramEnd"/>
+            <w:r>
+              <w:rPr>
+                <w:rFonts w:ascii="Arial" w:eastAsia="Arial" w:hAnsi="Arial" w:cs="Arial"/>
+                <w:sz w:val="18"/>
+                <w:szCs w:val="18"/>
+              </w:rPr>
+              <w:t xml:space="preserve"> student/s or any other person/s]. </w:t>
+            </w:r>
+          </w:p>
+          <w:p>
+            <w:pPr>
+              <w:numPr>
+                <w:ilvl w:val="0"/>
+                <w:numId w:val="31"/>
+              </w:numPr>
+              <w:spacing w:after="118" w:line="243" w:lineRule="auto"/>
+              <w:ind w:right="28" w:hanging="360"/>
+              <w:jc w:val="both"/>
+              <w:rPr>
+                <w:sz w:val="18"/>
+                <w:szCs w:val="18"/>
+              </w:rPr>
+            </w:pPr>
+            <w:r>
+              <w:rPr>
+                <w:rFonts w:ascii="Arial" w:eastAsia="Arial" w:hAnsi="Arial" w:cs="Arial"/>
+                <w:sz w:val="18"/>
+                <w:szCs w:val="18"/>
+              </w:rPr>
+              <w:t xml:space="preserve">This assessment item has not been submitted for assessment for academic credit in this, or any other course, at UNSW or elsewhere. </w:t>
+            </w:r>
+          </w:p>
+          <w:p>
+            <w:pPr>
+              <w:spacing w:after="115"/>
+              <w:rPr>
+                <w:sz w:val="18"/>
+                <w:szCs w:val="18"/>
+              </w:rPr>
+            </w:pPr>
+            <w:r>
+              <w:rPr>
+                <w:rFonts w:ascii="Arial" w:eastAsia="Arial" w:hAnsi="Arial" w:cs="Arial"/>
+                <w:sz w:val="18"/>
+                <w:szCs w:val="18"/>
+              </w:rPr>
+              <w:t xml:space="preserve">I understand that: </w:t>
+            </w:r>
+          </w:p>
+          <w:p>
+            <w:pPr>
+              <w:numPr>
+                <w:ilvl w:val="0"/>
+                <w:numId w:val="32"/>
+              </w:numPr>
+              <w:spacing w:after="47" w:line="248" w:lineRule="auto"/>
+              <w:ind w:right="1" w:hanging="360"/>
+              <w:rPr>
+                <w:sz w:val="18"/>
+                <w:szCs w:val="18"/>
+              </w:rPr>
+            </w:pPr>
+            <w:r>
+              <w:rPr>
+                <w:rFonts w:ascii="Arial" w:eastAsia="Arial" w:hAnsi="Arial" w:cs="Arial"/>
+                <w:sz w:val="18"/>
+                <w:szCs w:val="18"/>
+              </w:rPr>
+              <w:t xml:space="preserve">The assessor of this assessment item may, for the purpose of assessing this item, reproduce this assessment item and provide a copy to another member of the University. </w:t>
+            </w:r>
+          </w:p>
+          <w:p>
+            <w:pPr>
+              <w:numPr>
+                <w:ilvl w:val="0"/>
+                <w:numId w:val="32"/>
+              </w:numPr>
+              <w:ind w:right="1" w:hanging="360"/>
+            </w:pPr>
+            <w:r>
+              <w:rPr>
+                <w:rFonts w:ascii="Arial" w:eastAsia="Arial" w:hAnsi="Arial" w:cs="Arial"/>
+                <w:sz w:val="18"/>
+                <w:szCs w:val="18"/>
+              </w:rPr>
+              <w:t>The assessor may communicate a copy of this assessment item to a plagiarism checking service (which may then retain a copy of the assessment item on its database for the purpose of future plagiarism checking)</w:t>
+            </w:r>
+          </w:p>
+        </w:tc>
+      </w:tr>
+      <w:tr>
+        <w:trPr>
+          <w:trHeight w:val="504"/>
+        </w:trPr>
+        <w:tc>
+          <w:tcPr>
+            <w:tcW w:w="11057" w:type="dxa"/>
+            <w:gridSpan w:val="2"/>
+            <w:tcBorders>
+              <w:top w:val="single" w:sz="6" w:space="0" w:color="000000"/>
+              <w:left w:val="single" w:sz="4" w:space="0" w:color="000000"/>
+              <w:bottom w:val="single" w:sz="6" w:space="0" w:color="000000"/>
+              <w:right w:val="single" w:sz="4" w:space="0" w:color="000000"/>
+            </w:tcBorders>
+            <w:shd w:val="clear" w:color="auto" w:fill="D9D9D9"/>
+            <w:vAlign w:val="center"/>
+          </w:tcPr>
+          <w:p>
+            <w:r>
+              <w:rPr>
+                <w:rFonts w:ascii="Arial" w:eastAsia="Arial" w:hAnsi="Arial" w:cs="Arial"/>
+                <w:b/>
+              </w:rPr>
+              <w:t xml:space="preserve">STUDENT DETAILS </w:t>
+            </w:r>
+          </w:p>
+        </w:tc>
+      </w:tr>
+      <w:tr>
+        <w:trPr>
+          <w:trHeight w:val="470"/>
+        </w:trPr>
+        <w:tc>
+          <w:tcPr>
+            <w:tcW w:w="5246" w:type="dxa"/>
+            <w:tcBorders>
+              <w:top w:val="single" w:sz="6" w:space="0" w:color="000000"/>
+              <w:left w:val="single" w:sz="4" w:space="0" w:color="000000"/>
+              <w:bottom w:val="single" w:sz="6" w:space="0" w:color="000000"/>
+              <w:right w:val="single" w:sz="6" w:space="0" w:color="000000"/>
+            </w:tcBorders>
+          </w:tcPr>
+          <w:p>
+            <w:proofErr w:type="spellStart"/>
+            <w:r>
+              <w:rPr>
+                <w:rFonts w:ascii="Arial" w:eastAsia="Arial" w:hAnsi="Arial" w:cs="Arial"/>
+                <w:b/>
+              </w:rPr>
+              <w:t>zID</w:t>
+            </w:r>
+            <w:proofErr w:type="spellEnd"/>
+            <w:r>
+              <w:rPr>
+                <w:rFonts w:ascii="Arial" w:eastAsia="Arial" w:hAnsi="Arial" w:cs="Arial"/>
+                <w:b/>
+              </w:rPr>
+              <w:t xml:space="preserve">: </w:t>
+            </w:r>
+            <w:r>
+              <w:rPr>
+                <w:rFonts w:ascii="Arial" w:eastAsia="Arial" w:hAnsi="Arial" w:cs="Arial"/>
+              </w:rPr>
+              <w:t xml:space="preserve"> </w:t>
+            </w:r>
+            <w:r>
+              <w:rPr>
+                <w:rFonts w:ascii="Arial" w:eastAsia="Arial" w:hAnsi="Arial" w:cs="Arial"/>
+              </w:rPr>
+              <w:t>z5075490</w:t>
+            </w:r>
+          </w:p>
+        </w:tc>
+        <w:tc>
+          <w:tcPr>
+            <w:tcW w:w="5811" w:type="dxa"/>
+            <w:tcBorders>
+              <w:top w:val="single" w:sz="6" w:space="0" w:color="000000"/>
+              <w:left w:val="single" w:sz="6" w:space="0" w:color="000000"/>
+              <w:bottom w:val="single" w:sz="6" w:space="0" w:color="000000"/>
+              <w:right w:val="single" w:sz="4" w:space="0" w:color="000000"/>
+            </w:tcBorders>
+          </w:tcPr>
+          <w:p>
+            <w:pPr>
+              <w:ind w:left="1"/>
+            </w:pPr>
+            <w:r>
+              <w:rPr>
+                <w:rFonts w:ascii="Arial" w:eastAsia="Arial" w:hAnsi="Arial" w:cs="Arial"/>
+                <w:b/>
+              </w:rPr>
+              <w:t>Date:</w:t>
+            </w:r>
+            <w:r>
+              <w:rPr>
+                <w:rFonts w:ascii="Arial" w:eastAsia="Arial" w:hAnsi="Arial" w:cs="Arial"/>
+              </w:rPr>
+              <w:t xml:space="preserve">  </w:t>
+            </w:r>
+            <w:r>
+              <w:rPr>
+                <w:rFonts w:ascii="Arial" w:eastAsia="Arial" w:hAnsi="Arial" w:cs="Arial"/>
+              </w:rPr>
+              <w:t>7</w:t>
+            </w:r>
+            <w:r>
+              <w:rPr>
+                <w:rFonts w:ascii="Arial" w:eastAsia="Arial" w:hAnsi="Arial" w:cs="Arial"/>
+              </w:rPr>
+              <w:t>/04/2018</w:t>
+            </w:r>
+          </w:p>
+        </w:tc>
+      </w:tr>
+      <w:tr>
+        <w:trPr>
+          <w:trHeight w:val="470"/>
+        </w:trPr>
+        <w:tc>
+          <w:tcPr>
+            <w:tcW w:w="5246" w:type="dxa"/>
+            <w:tcBorders>
+              <w:top w:val="single" w:sz="6" w:space="0" w:color="000000"/>
+              <w:left w:val="single" w:sz="4" w:space="0" w:color="000000"/>
+              <w:bottom w:val="single" w:sz="6" w:space="0" w:color="000000"/>
+              <w:right w:val="single" w:sz="6" w:space="0" w:color="000000"/>
+            </w:tcBorders>
+          </w:tcPr>
+          <w:p>
+            <w:r>
+              <w:rPr>
+                <w:rFonts w:ascii="Arial" w:eastAsia="Arial" w:hAnsi="Arial" w:cs="Arial"/>
+                <w:b/>
+              </w:rPr>
+              <w:t xml:space="preserve">Family Name: </w:t>
+            </w:r>
+            <w:r>
+              <w:rPr>
+                <w:rFonts w:ascii="Arial" w:eastAsia="Arial" w:hAnsi="Arial" w:cs="Arial"/>
+              </w:rPr>
+              <w:t xml:space="preserve"> </w:t>
+            </w:r>
+            <w:r>
+              <w:rPr>
+                <w:rFonts w:ascii="Arial" w:eastAsia="Arial" w:hAnsi="Arial" w:cs="Arial"/>
+              </w:rPr>
+              <w:t>Tawfik</w:t>
+            </w:r>
+          </w:p>
+        </w:tc>
+        <w:tc>
+          <w:tcPr>
+            <w:tcW w:w="5811" w:type="dxa"/>
+            <w:tcBorders>
+              <w:top w:val="single" w:sz="6" w:space="0" w:color="000000"/>
+              <w:left w:val="single" w:sz="6" w:space="0" w:color="000000"/>
+              <w:bottom w:val="single" w:sz="6" w:space="0" w:color="000000"/>
+              <w:right w:val="single" w:sz="4" w:space="0" w:color="000000"/>
+            </w:tcBorders>
+          </w:tcPr>
+          <w:p>
+            <w:pPr>
+              <w:ind w:left="1"/>
+            </w:pPr>
+            <w:r>
+              <w:rPr>
+                <w:rFonts w:ascii="Arial" w:eastAsia="Arial" w:hAnsi="Arial" w:cs="Arial"/>
+                <w:b/>
+              </w:rPr>
+              <w:t>First Name:</w:t>
+            </w:r>
+            <w:r>
+              <w:rPr>
+                <w:rFonts w:ascii="Arial" w:eastAsia="Arial" w:hAnsi="Arial" w:cs="Arial"/>
+              </w:rPr>
+              <w:t xml:space="preserve">  </w:t>
+            </w:r>
+            <w:proofErr w:type="spellStart"/>
+            <w:r>
+              <w:rPr>
+                <w:rFonts w:ascii="Arial" w:eastAsia="Arial" w:hAnsi="Arial" w:cs="Arial"/>
+              </w:rPr>
+              <w:t>Abanob</w:t>
+            </w:r>
+            <w:proofErr w:type="spellEnd"/>
+          </w:p>
+        </w:tc>
+      </w:tr>
+      <w:tr>
+        <w:trPr>
+          <w:trHeight w:val="1286"/>
+        </w:trPr>
+        <w:tc>
+          <w:tcPr>
+            <w:tcW w:w="11057" w:type="dxa"/>
+            <w:gridSpan w:val="2"/>
+            <w:tcBorders>
+              <w:top w:val="single" w:sz="6" w:space="0" w:color="000000"/>
+              <w:left w:val="single" w:sz="4" w:space="0" w:color="000000"/>
+              <w:bottom w:val="single" w:sz="4" w:space="0" w:color="000000"/>
+              <w:right w:val="single" w:sz="4" w:space="0" w:color="000000"/>
+            </w:tcBorders>
+          </w:tcPr>
+          <w:p>
+            <w:pPr>
+              <w:ind w:left="108"/>
+            </w:pPr>
+            <w:r>
+              <w:rPr>
+                <w:rFonts w:ascii="Arial" w:eastAsia="Arial" w:hAnsi="Arial" w:cs="Arial"/>
+                <w:b/>
+              </w:rPr>
+              <w:t xml:space="preserve"> </w:t>
+            </w:r>
+            <w:r>
+              <w:rPr>
+                <w:rFonts w:ascii="Arial" w:eastAsia="Arial" w:hAnsi="Arial" w:cs="Arial"/>
+                <w:b/>
+              </w:rPr>
+              <w:tab/>
+              <w:t xml:space="preserve"> </w:t>
+            </w:r>
+          </w:p>
+          <w:p>
+            <w:pPr>
+              <w:tabs>
+                <w:tab w:val="center" w:pos="6908"/>
+              </w:tabs>
+            </w:pPr>
+            <w:r>
+              <w:rPr>
+                <w:rFonts w:ascii="Arial" w:eastAsia="Arial" w:hAnsi="Arial" w:cs="Arial"/>
+                <w:b/>
+                <w:sz w:val="2"/>
+              </w:rPr>
+              <w:t xml:space="preserve"> </w:t>
+            </w:r>
+            <w:r>
+              <w:rPr>
+                <w:rFonts w:ascii="Arial" w:eastAsia="Arial" w:hAnsi="Arial" w:cs="Arial"/>
+                <w:b/>
+              </w:rPr>
+              <w:t>Student Signature</w:t>
+            </w:r>
+            <w:r>
+              <w:rPr>
+                <w:rFonts w:ascii="Arial" w:eastAsia="Arial" w:hAnsi="Arial" w:cs="Arial"/>
+                <w:color w:val="595959"/>
+                <w:sz w:val="21"/>
+                <w:u w:val="single"/>
+              </w:rPr>
+              <w:t>___</w:t>
+            </w:r>
+            <w:r>
+              <w:rPr>
+                <w:rFonts w:ascii="Arial" w:eastAsia="Arial" w:hAnsi="Arial" w:cs="Arial"/>
+                <w:color w:val="595959"/>
+                <w:sz w:val="21"/>
+                <w:u w:val="single"/>
+              </w:rPr>
+              <w:t>BT</w:t>
+            </w:r>
+            <w:r>
+              <w:rPr>
+                <w:rFonts w:ascii="Arial" w:eastAsia="Arial" w:hAnsi="Arial" w:cs="Arial"/>
+                <w:color w:val="595959"/>
+                <w:sz w:val="21"/>
+                <w:u w:val="single"/>
+              </w:rPr>
+              <w:t>______________________</w:t>
+            </w:r>
+            <w:r>
+              <w:rPr>
+                <w:rFonts w:ascii="Arial" w:eastAsia="Arial" w:hAnsi="Arial" w:cs="Arial"/>
+                <w:b/>
+              </w:rPr>
+              <w:t xml:space="preserve"> </w:t>
+            </w:r>
+            <w:r>
+              <w:rPr>
+                <w:rFonts w:ascii="Arial" w:eastAsia="Arial" w:hAnsi="Arial" w:cs="Arial"/>
+                <w:b/>
+              </w:rPr>
+              <w:tab/>
+              <w:t xml:space="preserve">Date </w:t>
+            </w:r>
+            <w:r>
+              <w:rPr>
+                <w:rFonts w:ascii="Arial" w:eastAsia="Arial" w:hAnsi="Arial" w:cs="Arial"/>
+                <w:color w:val="595959"/>
+                <w:sz w:val="21"/>
+              </w:rPr>
+              <w:t>___</w:t>
+            </w:r>
+            <w:r>
+              <w:rPr>
+                <w:rFonts w:ascii="Arial" w:eastAsia="Arial" w:hAnsi="Arial" w:cs="Arial"/>
+                <w:u w:val="single"/>
+              </w:rPr>
+              <w:t>7</w:t>
+            </w:r>
+            <w:r>
+              <w:rPr>
+                <w:rFonts w:ascii="Arial" w:eastAsia="Arial" w:hAnsi="Arial" w:cs="Arial"/>
+                <w:u w:val="single"/>
+              </w:rPr>
+              <w:t>/04/2018</w:t>
+            </w:r>
+            <w:r>
+              <w:rPr>
+                <w:rFonts w:ascii="Arial" w:eastAsia="Arial" w:hAnsi="Arial" w:cs="Arial"/>
+                <w:color w:val="595959"/>
+                <w:sz w:val="21"/>
+              </w:rPr>
+              <w:t>______________________</w:t>
+            </w:r>
+            <w:r>
+              <w:rPr>
+                <w:rFonts w:ascii="Arial" w:eastAsia="Arial" w:hAnsi="Arial" w:cs="Arial"/>
+                <w:b/>
+              </w:rPr>
+              <w:t xml:space="preserve"> </w:t>
+            </w:r>
+          </w:p>
+        </w:tc>
+      </w:tr>
       <w:bookmarkEnd w:id="0"/>
-    </w:p>
-    <w:p>
-      <w:pPr>
-        <w:pStyle w:val="Default"/>
-      </w:pPr>
-    </w:p>
-    <w:p>
-      <w:pPr>
-        <w:pStyle w:val="Default"/>
-        <w:rPr>
-          <w:sz w:val="22"/>
-          <w:szCs w:val="22"/>
-        </w:rPr>
-      </w:pPr>
-      <w:r>
-        <w:t xml:space="preserve"> </w:t>
-      </w:r>
-      <w:r>
-        <w:rPr>
-          <w:i/>
-          <w:iCs/>
-          <w:sz w:val="22"/>
-          <w:szCs w:val="22"/>
-        </w:rPr>
-        <w:t xml:space="preserve">Course Code: </w:t>
-      </w:r>
-      <w:r>
-        <w:rPr>
-          <w:b/>
-          <w:bCs/>
-          <w:sz w:val="22"/>
-          <w:szCs w:val="22"/>
-        </w:rPr>
-        <w:t xml:space="preserve">COMP2121 </w:t>
-      </w:r>
-    </w:p>
-    <w:p>
-      <w:pPr>
-        <w:pStyle w:val="Default"/>
-        <w:rPr>
-          <w:sz w:val="16"/>
-          <w:szCs w:val="16"/>
-        </w:rPr>
-      </w:pPr>
-      <w:r>
-        <w:rPr>
-          <w:i/>
-          <w:iCs/>
-          <w:sz w:val="22"/>
-          <w:szCs w:val="22"/>
-        </w:rPr>
-        <w:t xml:space="preserve">Course Name: </w:t>
-      </w:r>
-      <w:r>
-        <w:rPr>
-          <w:b/>
-          <w:bCs/>
-          <w:sz w:val="16"/>
-          <w:szCs w:val="16"/>
-        </w:rPr>
-        <w:t xml:space="preserve">microprocessors and Interfacing </w:t>
-      </w:r>
-    </w:p>
-    <w:p>
-      <w:pPr>
-        <w:pStyle w:val="Default"/>
-        <w:rPr>
-          <w:b/>
-          <w:bCs/>
-          <w:sz w:val="16"/>
-          <w:szCs w:val="16"/>
-        </w:rPr>
-      </w:pPr>
-      <w:r>
-        <w:rPr>
-          <w:i/>
-          <w:iCs/>
-          <w:sz w:val="22"/>
-          <w:szCs w:val="22"/>
-        </w:rPr>
-        <w:t xml:space="preserve">Assignment: </w:t>
-      </w:r>
-      <w:r>
-        <w:rPr>
-          <w:b/>
-          <w:bCs/>
-          <w:sz w:val="16"/>
-          <w:szCs w:val="16"/>
-        </w:rPr>
-        <w:t>Comparing ARM and AVR architectures</w:t>
-      </w:r>
-    </w:p>
-    <w:p>
-      <w:pPr>
-        <w:pStyle w:val="Default"/>
-        <w:rPr>
-          <w:sz w:val="16"/>
-          <w:szCs w:val="16"/>
-        </w:rPr>
-      </w:pPr>
-    </w:p>
-    <w:p>
-      <w:pPr>
-        <w:pStyle w:val="Default"/>
-        <w:rPr>
-          <w:sz w:val="23"/>
-          <w:szCs w:val="23"/>
-        </w:rPr>
-      </w:pPr>
-      <w:r>
-        <w:rPr>
-          <w:sz w:val="23"/>
-          <w:szCs w:val="23"/>
-        </w:rPr>
-        <w:t xml:space="preserve">ACADEMIC REQUIREMENTS </w:t>
-      </w:r>
-    </w:p>
-    <w:p>
-      <w:pPr>
-        <w:pStyle w:val="Default"/>
-        <w:rPr>
-          <w:sz w:val="16"/>
-          <w:szCs w:val="16"/>
-        </w:rPr>
-      </w:pPr>
-      <w:r>
-        <w:rPr>
-          <w:sz w:val="16"/>
-          <w:szCs w:val="16"/>
-        </w:rPr>
-        <w:t xml:space="preserve">Before submitting this assignment, the student is advised to review: </w:t>
-      </w:r>
-      <w:bookmarkStart w:id="1" w:name="_GoBack"/>
-      <w:bookmarkEnd w:id="1"/>
-    </w:p>
-    <w:p>
-      <w:pPr>
-        <w:pStyle w:val="Default"/>
-        <w:spacing w:after="89"/>
-        <w:rPr>
-          <w:rFonts w:ascii="Arial" w:hAnsi="Arial" w:cs="Arial"/>
-          <w:sz w:val="18"/>
-          <w:szCs w:val="18"/>
-        </w:rPr>
-      </w:pPr>
-      <w:r>
-        <w:rPr>
-          <w:rFonts w:ascii="Arial" w:hAnsi="Arial" w:cs="Arial"/>
-          <w:sz w:val="18"/>
-          <w:szCs w:val="18"/>
-        </w:rPr>
-        <w:t xml:space="preserve">• The assessment requirements contained in the briefing document for the assignment; </w:t>
-      </w:r>
-    </w:p>
-    <w:p>
-      <w:pPr>
-        <w:pStyle w:val="Default"/>
-        <w:spacing w:after="89"/>
-        <w:rPr>
-          <w:sz w:val="16"/>
-          <w:szCs w:val="16"/>
-        </w:rPr>
-      </w:pPr>
-      <w:r>
-        <w:rPr>
-          <w:rFonts w:ascii="Arial" w:hAnsi="Arial" w:cs="Arial"/>
-          <w:sz w:val="18"/>
-          <w:szCs w:val="18"/>
-        </w:rPr>
-        <w:t xml:space="preserve">• </w:t>
-      </w:r>
-      <w:r>
-        <w:rPr>
-          <w:sz w:val="16"/>
-          <w:szCs w:val="16"/>
-        </w:rPr>
-        <w:t xml:space="preserve">The various matters related to assessment in the course outline; and </w:t>
-      </w:r>
-    </w:p>
-    <w:p>
-      <w:pPr>
-        <w:pStyle w:val="Default"/>
-        <w:rPr>
-          <w:sz w:val="16"/>
-          <w:szCs w:val="16"/>
-        </w:rPr>
-      </w:pPr>
-      <w:r>
-        <w:rPr>
-          <w:rFonts w:ascii="Arial" w:hAnsi="Arial" w:cs="Arial"/>
-          <w:sz w:val="18"/>
-          <w:szCs w:val="18"/>
-        </w:rPr>
-        <w:t xml:space="preserve">• </w:t>
-      </w:r>
-      <w:r>
-        <w:rPr>
-          <w:sz w:val="16"/>
-          <w:szCs w:val="16"/>
-        </w:rPr>
-        <w:t xml:space="preserve">The </w:t>
-      </w:r>
-      <w:r>
-        <w:rPr>
-          <w:i/>
-          <w:iCs/>
-          <w:sz w:val="16"/>
-          <w:szCs w:val="16"/>
-        </w:rPr>
-        <w:t xml:space="preserve">Plagiarism </w:t>
-      </w:r>
-      <w:r>
-        <w:rPr>
-          <w:sz w:val="16"/>
-          <w:szCs w:val="16"/>
-        </w:rPr>
-        <w:t xml:space="preserve">and </w:t>
-      </w:r>
-      <w:r>
-        <w:rPr>
-          <w:i/>
-          <w:iCs/>
-          <w:sz w:val="16"/>
-          <w:szCs w:val="16"/>
-        </w:rPr>
-        <w:t xml:space="preserve">Academic Integrity </w:t>
-      </w:r>
-      <w:r>
-        <w:rPr>
-          <w:sz w:val="16"/>
-          <w:szCs w:val="16"/>
-        </w:rPr>
-        <w:t xml:space="preserve">website at https://my.unsw.edu.au/student/atoz/Plagiarism.html to ensure they are all familiar with the requirements to provide appropriate acknowledgement of source materials </w:t>
-      </w:r>
-    </w:p>
-    <w:p>
-      <w:pPr>
-        <w:pStyle w:val="Default"/>
-        <w:rPr>
-          <w:sz w:val="16"/>
-          <w:szCs w:val="16"/>
-        </w:rPr>
-      </w:pPr>
-    </w:p>
-    <w:p>
-      <w:pPr>
-        <w:pStyle w:val="Default"/>
-        <w:rPr>
-          <w:sz w:val="16"/>
-          <w:szCs w:val="16"/>
-        </w:rPr>
-      </w:pPr>
-      <w:r>
-        <w:rPr>
-          <w:sz w:val="16"/>
-          <w:szCs w:val="16"/>
-        </w:rPr>
-        <w:t xml:space="preserve">If after reviewing the material there is any doubt about assessment requirements then in the first instance the student should consult with the Course Convenor and then if necessary with the Director - Undergraduate Studies. </w:t>
-      </w:r>
-    </w:p>
-    <w:p>
-      <w:pPr>
-        <w:pStyle w:val="Default"/>
-        <w:rPr>
-          <w:sz w:val="16"/>
-          <w:szCs w:val="16"/>
-        </w:rPr>
-      </w:pPr>
-      <w:r>
-        <w:rPr>
-          <w:sz w:val="16"/>
-          <w:szCs w:val="16"/>
-        </w:rPr>
-        <w:t xml:space="preserve">While students are generally encouraged to work with other students to enhance learning; all assignments submitted for assessment must either be their entire own work or duly acknowledge the use of other person’s work or material. The student may be required to explain any or all parts of the assignment to the Course Convenor or other authorised persons. </w:t>
-      </w:r>
-      <w:r>
-        <w:rPr>
-          <w:i/>
-          <w:iCs/>
-          <w:sz w:val="16"/>
-          <w:szCs w:val="16"/>
-        </w:rPr>
-        <w:t xml:space="preserve">Plagiarism </w:t>
-      </w:r>
-      <w:r>
-        <w:rPr>
-          <w:sz w:val="16"/>
-          <w:szCs w:val="16"/>
-        </w:rPr>
-        <w:t xml:space="preserve">is using the work of others in whole or part without appropriate acknowledgement within assignment in the required form. </w:t>
-      </w:r>
-      <w:r>
-        <w:rPr>
-          <w:i/>
-          <w:iCs/>
-          <w:sz w:val="16"/>
-          <w:szCs w:val="16"/>
-        </w:rPr>
-        <w:t xml:space="preserve">Collusion </w:t>
-      </w:r>
-      <w:r>
-        <w:rPr>
-          <w:sz w:val="16"/>
-          <w:szCs w:val="16"/>
-        </w:rPr>
-        <w:t xml:space="preserve">is where another person(s) assists in the preparation of a student’s assignments without the consent or knowledge of the Course Convenor. </w:t>
-      </w:r>
-    </w:p>
-    <w:p>
-      <w:pPr>
-        <w:pStyle w:val="Default"/>
-        <w:rPr>
-          <w:sz w:val="16"/>
-          <w:szCs w:val="16"/>
-        </w:rPr>
-      </w:pPr>
-      <w:r>
-        <w:rPr>
-          <w:i/>
-          <w:iCs/>
-          <w:sz w:val="16"/>
-          <w:szCs w:val="16"/>
-        </w:rPr>
-        <w:t xml:space="preserve">Plagiarism </w:t>
-      </w:r>
-      <w:r>
-        <w:rPr>
-          <w:sz w:val="16"/>
-          <w:szCs w:val="16"/>
-        </w:rPr>
-        <w:t xml:space="preserve">and </w:t>
-      </w:r>
-      <w:r>
-        <w:rPr>
-          <w:i/>
-          <w:iCs/>
-          <w:sz w:val="16"/>
-          <w:szCs w:val="16"/>
-        </w:rPr>
-        <w:t xml:space="preserve">Collusion </w:t>
-      </w:r>
-      <w:r>
-        <w:rPr>
-          <w:sz w:val="16"/>
-          <w:szCs w:val="16"/>
-        </w:rPr>
-        <w:t xml:space="preserve">are considered as Academic Misconduct and will be dealt with according to University Policy. </w:t>
-      </w:r>
-    </w:p>
-    <w:p>
-      <w:pPr>
-        <w:pStyle w:val="Default"/>
-        <w:rPr>
-          <w:sz w:val="16"/>
-          <w:szCs w:val="16"/>
-        </w:rPr>
-      </w:pPr>
-      <w:r>
-        <w:rPr>
-          <w:b/>
-          <w:bCs/>
-          <w:sz w:val="16"/>
-          <w:szCs w:val="16"/>
-        </w:rPr>
-        <w:t xml:space="preserve">Students are advised to retain a copy of this assignment for their records in case it is misplaced and has to be resubmitted. Assignments must be lodged at the Assignment Box adjacent to School Reception, Rm 159, no later than 9:00am on the assignment due date. </w:t>
-      </w:r>
-    </w:p>
-    <w:p>
-      <w:pPr>
-        <w:pStyle w:val="Default"/>
-        <w:rPr>
-          <w:rFonts w:ascii="Arial" w:hAnsi="Arial" w:cs="Arial"/>
-          <w:sz w:val="18"/>
-          <w:szCs w:val="18"/>
-        </w:rPr>
-      </w:pPr>
-      <w:r>
-        <w:rPr>
-          <w:rFonts w:ascii="Arial" w:hAnsi="Arial" w:cs="Arial"/>
-          <w:sz w:val="18"/>
-          <w:szCs w:val="18"/>
-        </w:rPr>
-        <w:t xml:space="preserve">• STUDENT DECLARATION OR ACADEMIC INTEGRITY </w:t>
-      </w:r>
-    </w:p>
-    <w:p>
-      <w:pPr>
-        <w:pStyle w:val="Default"/>
-        <w:rPr>
-          <w:sz w:val="16"/>
-          <w:szCs w:val="16"/>
-        </w:rPr>
-      </w:pPr>
-      <w:r>
-        <w:rPr>
-          <w:sz w:val="16"/>
-          <w:szCs w:val="16"/>
-        </w:rPr>
-        <w:t xml:space="preserve">I declare that: </w:t>
-      </w:r>
-    </w:p>
-    <w:p>
-      <w:pPr>
-        <w:pStyle w:val="Default"/>
-        <w:spacing w:after="89"/>
-        <w:rPr>
-          <w:sz w:val="16"/>
-          <w:szCs w:val="16"/>
-        </w:rPr>
-      </w:pPr>
-      <w:r>
-        <w:rPr>
-          <w:rFonts w:ascii="Arial" w:hAnsi="Arial" w:cs="Arial"/>
-          <w:sz w:val="18"/>
-          <w:szCs w:val="18"/>
-        </w:rPr>
-        <w:t xml:space="preserve">• </w:t>
-      </w:r>
-      <w:r>
-        <w:rPr>
-          <w:sz w:val="16"/>
-          <w:szCs w:val="16"/>
-        </w:rPr>
-        <w:t xml:space="preserve">This assessment item is entirely my own original work, except where I have acknowledged use of source material [such as books, journal articles, other published material, the internet, and the work of other student/s or any other person/s]; and </w:t>
-      </w:r>
-    </w:p>
-    <w:p>
-      <w:pPr>
-        <w:pStyle w:val="Default"/>
-        <w:spacing w:after="89"/>
-        <w:rPr>
-          <w:sz w:val="16"/>
-          <w:szCs w:val="16"/>
-        </w:rPr>
-      </w:pPr>
-      <w:r>
-        <w:rPr>
-          <w:rFonts w:ascii="Arial" w:hAnsi="Arial" w:cs="Arial"/>
-          <w:sz w:val="18"/>
-          <w:szCs w:val="18"/>
-        </w:rPr>
-        <w:t xml:space="preserve">• </w:t>
-      </w:r>
-      <w:r>
-        <w:rPr>
-          <w:sz w:val="16"/>
-          <w:szCs w:val="16"/>
-        </w:rPr>
-        <w:t xml:space="preserve">This assessment item has not been submitted for assessment credit in this, or any other course, at UNSW or elsewhere. </w:t>
-      </w:r>
-    </w:p>
-    <w:p>
-      <w:pPr>
-        <w:pStyle w:val="Default"/>
-        <w:spacing w:after="89"/>
-        <w:rPr>
-          <w:sz w:val="16"/>
-          <w:szCs w:val="16"/>
-        </w:rPr>
-      </w:pPr>
-      <w:r>
-        <w:rPr>
-          <w:rFonts w:ascii="Arial" w:hAnsi="Arial" w:cs="Arial"/>
-          <w:sz w:val="18"/>
-          <w:szCs w:val="18"/>
-        </w:rPr>
-        <w:t xml:space="preserve">• </w:t>
-      </w:r>
-      <w:r>
-        <w:rPr>
-          <w:sz w:val="16"/>
-          <w:szCs w:val="16"/>
-        </w:rPr>
-        <w:t xml:space="preserve">The assessor of this assessment item may, for the purpose of assessing this item, reproduce this assessment item and provide a copy to another member of the university. </w:t>
-      </w:r>
-    </w:p>
-    <w:p>
-      <w:pPr>
-        <w:pStyle w:val="Default"/>
-        <w:rPr>
-          <w:sz w:val="16"/>
-          <w:szCs w:val="16"/>
-        </w:rPr>
-      </w:pPr>
-      <w:r>
-        <w:rPr>
-          <w:rFonts w:ascii="Arial" w:hAnsi="Arial" w:cs="Arial"/>
-          <w:sz w:val="18"/>
-          <w:szCs w:val="18"/>
-        </w:rPr>
-        <w:t xml:space="preserve">• </w:t>
-      </w:r>
-      <w:r>
-        <w:rPr>
-          <w:sz w:val="16"/>
-          <w:szCs w:val="16"/>
-        </w:rPr>
-        <w:t xml:space="preserve">The assessor may communicate a copy of this assessment item to a plagiarism checking service (which may then retain a copy of the assessment item on its database for the purpose of future plagiarism checking). </w:t>
-      </w:r>
-    </w:p>
-    <w:p>
-      <w:pPr>
-        <w:pStyle w:val="Default"/>
-        <w:rPr>
-          <w:sz w:val="16"/>
-          <w:szCs w:val="16"/>
-        </w:rPr>
-      </w:pPr>
-    </w:p>
-    <w:p>
-      <w:pPr>
-        <w:pStyle w:val="Default"/>
-        <w:rPr>
-          <w:sz w:val="22"/>
-          <w:szCs w:val="22"/>
-        </w:rPr>
-      </w:pPr>
-      <w:r>
-        <w:rPr>
-          <w:i/>
-          <w:iCs/>
-          <w:sz w:val="23"/>
-          <w:szCs w:val="23"/>
-        </w:rPr>
-        <w:t xml:space="preserve">Name of student: </w:t>
-      </w:r>
-      <w:r>
-        <w:rPr>
-          <w:sz w:val="22"/>
-          <w:szCs w:val="22"/>
-        </w:rPr>
-        <w:t xml:space="preserve">Abanob Tawfik </w:t>
-      </w:r>
-    </w:p>
-    <w:p>
-      <w:pPr>
-        <w:pStyle w:val="Default"/>
-        <w:rPr>
-          <w:sz w:val="23"/>
-          <w:szCs w:val="23"/>
-        </w:rPr>
-      </w:pPr>
-      <w:r>
-        <w:rPr>
-          <w:i/>
-          <w:iCs/>
-          <w:sz w:val="22"/>
-          <w:szCs w:val="22"/>
-        </w:rPr>
-        <w:t>Signature of student</w:t>
-      </w:r>
-      <w:r>
-        <w:rPr>
-          <w:i/>
-          <w:iCs/>
-          <w:sz w:val="23"/>
-          <w:szCs w:val="23"/>
-        </w:rPr>
-        <w:t xml:space="preserve">: AT </w:t>
-      </w:r>
-    </w:p>
-    <w:p>
-      <w:r>
-        <w:rPr>
-          <w:i/>
-          <w:iCs/>
-        </w:rPr>
-        <w:t xml:space="preserve">Date: </w:t>
-      </w:r>
-      <w:r>
-        <w:t>04/04/2018</w:t>
-      </w:r>
-    </w:p>
-    <w:p>
-      <w:r>
-        <w:rPr>
-          <w:i/>
-          <w:iCs/>
-        </w:rPr>
-        <w:t xml:space="preserve">Word Count: </w:t>
-      </w:r>
-      <w:r>
-        <w:rPr>
-          <w:i/>
-          <w:iCs/>
-        </w:rPr>
-        <w:t>3061</w:t>
-      </w:r>
-    </w:p>
-    <w:p>
-      <w:r>
-        <w:rPr>
-          <w:i/>
-          <w:iCs/>
-        </w:rPr>
-        <w:t xml:space="preserve">Page Count: </w:t>
-      </w:r>
-      <w:r>
-        <w:rPr>
-          <w:i/>
-          <w:iCs/>
-        </w:rPr>
-        <w:t>8</w:t>
-      </w:r>
-    </w:p>
-    <w:p/>
-    <w:p/>
-    <w:p/>
-    <w:p/>
-    <w:p/>
-    <w:p/>
-    <w:p/>
+    </w:tbl>
     <w:p/>
     <w:sdt>
       <w:sdtPr>
@@ -2933,45 +3485,45 @@
       <w:pPr>
         <w:pStyle w:val="Heading1"/>
       </w:pPr>
-      <w:bookmarkStart w:id="2" w:name="_Toc510679389"/>
+      <w:bookmarkStart w:id="1" w:name="_Toc510679389"/>
       <w:r>
         <w:lastRenderedPageBreak/>
         <w:t>Overview</w:t>
       </w:r>
+      <w:bookmarkEnd w:id="1"/>
+    </w:p>
+    <w:p>
+      <w:pPr>
+        <w:pStyle w:val="NoSpacing"/>
+      </w:pPr>
+      <w:r>
+        <w:t>ARM microprocessors are a type of “reduced instruction set computer”</w:t>
+      </w:r>
+      <w:r>
+        <w:t xml:space="preserve"> structure, also known as RISC,</w:t>
+      </w:r>
+      <w:r>
+        <w:t xml:space="preserve"> which </w:t>
+      </w:r>
+      <w:r>
+        <w:t>require</w:t>
+      </w:r>
+      <w:r>
+        <w:t xml:space="preserve"> less cycles in </w:t>
+      </w:r>
+      <w:r>
+        <w:t>an instruction. Having fewer cycles in instructions equates to less transistors which in turn leads to having cheaper, more power efficient machines. These qualities make ARM desirable for smaller devices which are powered by batteries including smartphones, laptops, tablets etc, and even in some cases a power efficient alternative in super computers.</w:t>
+      </w:r>
+    </w:p>
+    <w:p>
+      <w:pPr>
+        <w:pStyle w:val="Heading3"/>
+      </w:pPr>
+      <w:bookmarkStart w:id="2" w:name="_Toc510679390"/>
+      <w:r>
+        <w:t>Pipelining</w:t>
+      </w:r>
       <w:bookmarkEnd w:id="2"/>
-    </w:p>
-    <w:p>
-      <w:pPr>
-        <w:pStyle w:val="NoSpacing"/>
-      </w:pPr>
-      <w:r>
-        <w:t>ARM microprocessors are a type of “reduced instruction set computer”</w:t>
-      </w:r>
-      <w:r>
-        <w:t xml:space="preserve"> structure, also known as RISC,</w:t>
-      </w:r>
-      <w:r>
-        <w:t xml:space="preserve"> which </w:t>
-      </w:r>
-      <w:r>
-        <w:t>require</w:t>
-      </w:r>
-      <w:r>
-        <w:t xml:space="preserve"> less cycles in </w:t>
-      </w:r>
-      <w:r>
-        <w:t>an instruction. Having fewer cycles in instructions equates to less transistors which in turn leads to having cheaper, more power efficient machines. These qualities make ARM desirable for smaller devices which are powered by batteries including smartphones, laptops, tablets etc, and even in some cases a power efficient alternative in super computers.</w:t>
-      </w:r>
-    </w:p>
-    <w:p>
-      <w:pPr>
-        <w:pStyle w:val="Heading3"/>
-      </w:pPr>
-      <w:bookmarkStart w:id="3" w:name="_Toc510679390"/>
-      <w:r>
-        <w:t>Pipelining</w:t>
-      </w:r>
-      <w:bookmarkEnd w:id="3"/>
     </w:p>
     <w:p>
       <w:pPr>
@@ -3086,11 +3638,11 @@
       <w:pPr>
         <w:pStyle w:val="Heading3"/>
       </w:pPr>
-      <w:bookmarkStart w:id="4" w:name="_Toc510679391"/>
+      <w:bookmarkStart w:id="3" w:name="_Toc510679391"/>
       <w:r>
         <w:t>Architecture</w:t>
       </w:r>
-      <w:bookmarkEnd w:id="4"/>
+      <w:bookmarkEnd w:id="3"/>
     </w:p>
     <w:p>
       <w:pPr>
@@ -3311,11 +3863,11 @@
       <w:pPr>
         <w:pStyle w:val="Heading3"/>
       </w:pPr>
-      <w:bookmarkStart w:id="5" w:name="_Toc510679392"/>
+      <w:bookmarkStart w:id="4" w:name="_Toc510679392"/>
       <w:r>
         <w:t>Conditional execution</w:t>
       </w:r>
-      <w:bookmarkEnd w:id="5"/>
+      <w:bookmarkEnd w:id="4"/>
     </w:p>
     <w:p>
       <w:pPr>
@@ -3384,11 +3936,35 @@
       <w:pPr>
         <w:pStyle w:val="Heading3"/>
       </w:pPr>
-      <w:bookmarkStart w:id="6" w:name="_Toc510679393"/>
+      <w:bookmarkStart w:id="5" w:name="_Toc510679393"/>
       <w:r>
         <w:lastRenderedPageBreak/>
         <w:t>Hardware support for power saving</w:t>
       </w:r>
+      <w:bookmarkEnd w:id="5"/>
+    </w:p>
+    <w:p>
+      <w:pPr>
+        <w:pStyle w:val="NoSpacing"/>
+      </w:pPr>
+      <w:r>
+        <w:t>ARM processors have multiple methods of power saving which are designed into the hardware</w:t>
+      </w:r>
+      <w:r>
+        <w:t xml:space="preserve">. ARM processors are in general slower than other processors which require less power. Due to having a RISC instruction set as mentioned above, this requires less transistors. Larger processes are broken down into small simpler processors which allows more work to be handled by machine code. This allows parts that aren’t being used to not use power. ARM processors also save power by going to sleep until an instruction is received. All these features in the RISC architecture alongside allowing parts to sleep unless needed, leads to </w:t>
+      </w:r>
+      <w:r>
+        <w:t>power saving.</w:t>
+      </w:r>
+    </w:p>
+    <w:p>
+      <w:pPr>
+        <w:pStyle w:val="Heading3"/>
+      </w:pPr>
+      <w:bookmarkStart w:id="6" w:name="_Toc510679394"/>
+      <w:r>
+        <w:t>Caching</w:t>
+      </w:r>
       <w:bookmarkEnd w:id="6"/>
     </w:p>
     <w:p>
@@ -3396,22 +3972,28 @@
         <w:pStyle w:val="NoSpacing"/>
       </w:pPr>
       <w:r>
-        <w:t>ARM processors have multiple methods of power saving which are designed into the hardware</w:t>
-      </w:r>
-      <w:r>
-        <w:t xml:space="preserve">. ARM processors are in general slower than other processors which require less power. Due to having a RISC instruction set as mentioned above, this requires less transistors. Larger processes are broken down into small simpler processors which allows more work to be handled by machine code. This allows parts that aren’t being used to not use power. ARM processors also save power by going to sleep until an instruction is received. All these features in the RISC architecture alongside allowing parts to sleep unless needed, leads to </w:t>
-      </w:r>
-      <w:r>
-        <w:t>power saving.</w:t>
+        <w:t xml:space="preserve">ARM </w:t>
+      </w:r>
+      <w:r>
+        <w:t xml:space="preserve">utilises a cache architecture to increase overall performance. A cache consists of both </w:t>
+      </w:r>
+      <w:r>
+        <w:t>an</w:t>
+      </w:r>
+      <w:r>
+        <w:t xml:space="preserve"> instruction cache and data cache. The cache consists of a tag, it’s index, a word and a byte. This allows quick access to an instruction and data (instruction stored in word and data stored in byte). </w:t>
+      </w:r>
+      <w:r>
+        <w:t xml:space="preserve">Caches are pieces of memory which vary, that can store temporary information. </w:t>
       </w:r>
     </w:p>
     <w:p>
       <w:pPr>
         <w:pStyle w:val="Heading3"/>
       </w:pPr>
-      <w:bookmarkStart w:id="7" w:name="_Toc510679394"/>
-      <w:r>
-        <w:t>Caching</w:t>
+      <w:bookmarkStart w:id="7" w:name="_Toc510679395"/>
+      <w:r>
+        <w:t>Hardware support for floating point operations</w:t>
       </w:r>
       <w:bookmarkEnd w:id="7"/>
     </w:p>
@@ -3420,36 +4002,6 @@
         <w:pStyle w:val="NoSpacing"/>
       </w:pPr>
       <w:r>
-        <w:t xml:space="preserve">ARM </w:t>
-      </w:r>
-      <w:r>
-        <w:t xml:space="preserve">utilises a cache architecture to increase overall performance. A cache consists of both </w:t>
-      </w:r>
-      <w:r>
-        <w:t>an</w:t>
-      </w:r>
-      <w:r>
-        <w:t xml:space="preserve"> instruction cache and data cache. The cache consists of a tag, it’s index, a word and a byte. This allows quick access to an instruction and data (instruction stored in word and data stored in byte). </w:t>
-      </w:r>
-      <w:r>
-        <w:t xml:space="preserve">Caches are pieces of memory which vary, that can store temporary information. </w:t>
-      </w:r>
-    </w:p>
-    <w:p>
-      <w:pPr>
-        <w:pStyle w:val="Heading3"/>
-      </w:pPr>
-      <w:bookmarkStart w:id="8" w:name="_Toc510679395"/>
-      <w:r>
-        <w:t>Hardware support for floating point operations</w:t>
-      </w:r>
-      <w:bookmarkEnd w:id="8"/>
-    </w:p>
-    <w:p>
-      <w:pPr>
-        <w:pStyle w:val="NoSpacing"/>
-      </w:pPr>
-      <w:r>
         <w:t xml:space="preserve">ARM processors have no built in floating point hardware, instead it uses an external coprocessor known as vector floating point (VFP) alongside the ARM processor. VFP supports single and double precision through the implementation of IEEE floating-point system, with 1 bit for the sign, 8 bits for the exponent and 23 bits for the fractional component.  </w:t>
       </w:r>
     </w:p>
@@ -3459,14 +4011,41 @@
       </w:pPr>
     </w:p>
     <w:p>
-      <w:bookmarkStart w:id="9" w:name="_Toc510679396"/>
+      <w:bookmarkStart w:id="8" w:name="_Toc510679396"/>
       <w:r>
         <w:rPr>
           <w:rStyle w:val="Heading1Char"/>
         </w:rPr>
         <w:t>Memory models</w:t>
       </w:r>
+      <w:bookmarkEnd w:id="8"/>
+      <w:r>
+        <w:t xml:space="preserve"> </w:t>
+      </w:r>
+    </w:p>
+    <w:p>
+      <w:pPr>
+        <w:pStyle w:val="Heading2"/>
+      </w:pPr>
+      <w:bookmarkStart w:id="9" w:name="_Toc510679397"/>
+      <w:r>
+        <w:t>Memory spaces in ARM</w:t>
+      </w:r>
       <w:bookmarkEnd w:id="9"/>
+    </w:p>
+    <w:p>
+      <w:pPr>
+        <w:pStyle w:val="NoSpacing"/>
+      </w:pPr>
+      <w:r>
+        <w:t xml:space="preserve">ARM microprocessors have only one single large memory space which can vary in size depending on the microprocessor or the usage.  </w:t>
+      </w:r>
+      <w:r>
+        <w:t>ARM processes split the memory space into sections for code, SRAM, peripherals, external RAM, external device, private peripherals and vendor specifics. Each of these specific features have a region in the memory space accessed via bus. This is vastly different to AVR which contains three different memory spaces</w:t>
+      </w:r>
+      <w:r>
+        <w:t>.</w:t>
+      </w:r>
       <w:r>
         <w:t xml:space="preserve"> </w:t>
       </w:r>
@@ -3475,38 +4054,11 @@
       <w:pPr>
         <w:pStyle w:val="Heading2"/>
       </w:pPr>
-      <w:bookmarkStart w:id="10" w:name="_Toc510679397"/>
-      <w:r>
-        <w:t>Memory spaces in ARM</w:t>
+      <w:bookmarkStart w:id="10" w:name="_Toc510679398"/>
+      <w:r>
+        <w:t>Purpose of memory space in ARM</w:t>
       </w:r>
       <w:bookmarkEnd w:id="10"/>
-    </w:p>
-    <w:p>
-      <w:pPr>
-        <w:pStyle w:val="NoSpacing"/>
-      </w:pPr>
-      <w:r>
-        <w:t xml:space="preserve">ARM microprocessors have only one single large memory space which can vary in size depending on the microprocessor or the usage.  </w:t>
-      </w:r>
-      <w:r>
-        <w:t>ARM processes split the memory space into sections for code, SRAM, peripherals, external RAM, external device, private peripherals and vendor specifics. Each of these specific features have a region in the memory space accessed via bus. This is vastly different to AVR which contains three different memory spaces</w:t>
-      </w:r>
-      <w:r>
-        <w:t>.</w:t>
-      </w:r>
-      <w:r>
-        <w:t xml:space="preserve"> </w:t>
-      </w:r>
-    </w:p>
-    <w:p>
-      <w:pPr>
-        <w:pStyle w:val="Heading2"/>
-      </w:pPr>
-      <w:bookmarkStart w:id="11" w:name="_Toc510679398"/>
-      <w:r>
-        <w:t>Purpose of memory space in ARM</w:t>
-      </w:r>
-      <w:bookmarkEnd w:id="11"/>
     </w:p>
     <w:p>
       <w:pPr>
@@ -3574,40 +4126,40 @@
       <w:pPr>
         <w:pStyle w:val="Heading2"/>
       </w:pPr>
-      <w:bookmarkStart w:id="12" w:name="_Toc510679399"/>
+      <w:bookmarkStart w:id="11" w:name="_Toc510679399"/>
       <w:r>
         <w:t>Memory size for the memory space</w:t>
       </w:r>
+      <w:bookmarkEnd w:id="11"/>
+    </w:p>
+    <w:p>
+      <w:pPr>
+        <w:pStyle w:val="NoSpacing"/>
+      </w:pPr>
+      <w:r>
+        <w:t>The maximum memory size for the memory space in ARM is 4gb (32-bit processor).</w:t>
+      </w:r>
+    </w:p>
+    <w:p/>
+    <w:p>
+      <w:pPr>
+        <w:pStyle w:val="Heading1"/>
+      </w:pPr>
+      <w:bookmarkStart w:id="12" w:name="_Toc510679400"/>
+      <w:r>
+        <w:t>Registers</w:t>
+      </w:r>
       <w:bookmarkEnd w:id="12"/>
     </w:p>
     <w:p>
       <w:pPr>
-        <w:pStyle w:val="NoSpacing"/>
-      </w:pPr>
-      <w:r>
-        <w:t>The maximum memory size for the memory space in ARM is 4gb (32-bit processor).</w:t>
-      </w:r>
-    </w:p>
-    <w:p/>
-    <w:p>
-      <w:pPr>
-        <w:pStyle w:val="Heading1"/>
-      </w:pPr>
-      <w:bookmarkStart w:id="13" w:name="_Toc510679400"/>
-      <w:r>
-        <w:t>Registers</w:t>
+        <w:pStyle w:val="Heading2"/>
+      </w:pPr>
+      <w:bookmarkStart w:id="13" w:name="_Toc510679401"/>
+      <w:r>
+        <w:t>Available Registers</w:t>
       </w:r>
       <w:bookmarkEnd w:id="13"/>
-    </w:p>
-    <w:p>
-      <w:pPr>
-        <w:pStyle w:val="Heading2"/>
-      </w:pPr>
-      <w:bookmarkStart w:id="14" w:name="_Toc510679401"/>
-      <w:r>
-        <w:t>Available Registers</w:t>
-      </w:r>
-      <w:bookmarkEnd w:id="14"/>
     </w:p>
     <w:p>
       <w:pPr>
@@ -3710,47 +4262,47 @@
       <w:pPr>
         <w:pStyle w:val="Heading2"/>
       </w:pPr>
-      <w:bookmarkStart w:id="15" w:name="_Toc510679402"/>
+      <w:bookmarkStart w:id="14" w:name="_Toc510679402"/>
       <w:r>
         <w:t>General purpose register comparison</w:t>
       </w:r>
+      <w:bookmarkEnd w:id="14"/>
+    </w:p>
+    <w:p>
+      <w:pPr>
+        <w:pStyle w:val="NoSpacing"/>
+      </w:pPr>
+      <w:r>
+        <w:t xml:space="preserve">ARM contains 13 general purpose registers, whereas AVR contains 32 general purpose registers. </w:t>
+      </w:r>
+      <w:r>
+        <w:t>However,</w:t>
+      </w:r>
+      <w:r>
+        <w:t xml:space="preserve"> ARM registers are also 32-bit registers (2 words) whereas AVR registers are 8-bit (half words). </w:t>
+      </w:r>
+      <w:r>
+        <w:t>AVR registers have two categories, general registers and i/o registers. AVR has 32 general purpose registers, R</w:t>
+      </w:r>
+      <w:r>
+        <w:t>0</w:t>
+      </w:r>
+      <w:r>
+        <w:t>-R31</w:t>
+      </w:r>
+      <w:r>
+        <w:t xml:space="preserve"> as well as 64 i/o registers.</w:t>
+      </w:r>
+    </w:p>
+    <w:p>
+      <w:pPr>
+        <w:pStyle w:val="Heading2"/>
+      </w:pPr>
+      <w:bookmarkStart w:id="15" w:name="_Toc510679403"/>
+      <w:r>
+        <w:t>ARM equivalent of SREG and differences</w:t>
+      </w:r>
       <w:bookmarkEnd w:id="15"/>
-    </w:p>
-    <w:p>
-      <w:pPr>
-        <w:pStyle w:val="NoSpacing"/>
-      </w:pPr>
-      <w:r>
-        <w:t xml:space="preserve">ARM contains 13 general purpose registers, whereas AVR contains 32 general purpose registers. </w:t>
-      </w:r>
-      <w:r>
-        <w:t>However,</w:t>
-      </w:r>
-      <w:r>
-        <w:t xml:space="preserve"> ARM registers are also 32-bit registers (2 words) whereas AVR registers are 8-bit (half words). </w:t>
-      </w:r>
-      <w:r>
-        <w:t>AVR registers have two categories, general registers and i/o registers. AVR has 32 general purpose registers, R</w:t>
-      </w:r>
-      <w:r>
-        <w:t>0</w:t>
-      </w:r>
-      <w:r>
-        <w:t>-R31</w:t>
-      </w:r>
-      <w:r>
-        <w:t xml:space="preserve"> as well as 64 i/o registers.</w:t>
-      </w:r>
-    </w:p>
-    <w:p>
-      <w:pPr>
-        <w:pStyle w:val="Heading2"/>
-      </w:pPr>
-      <w:bookmarkStart w:id="16" w:name="_Toc510679403"/>
-      <w:r>
-        <w:t>ARM equivalent of SREG and differences</w:t>
-      </w:r>
-      <w:bookmarkEnd w:id="16"/>
     </w:p>
     <w:p>
       <w:pPr>
@@ -3857,7 +4409,7 @@
                     </pic:cNvPicPr>
                   </pic:nvPicPr>
                   <pic:blipFill>
-                    <a:blip r:embed="rId6">
+                    <a:blip r:embed="rId22">
                       <a:extLst>
                         <a:ext uri="{28A0092B-C50C-407E-A947-70E740481C1C}">
                           <a14:useLocalDpi xmlns:a14="http://schemas.microsoft.com/office/drawing/2010/main" val="0"/>
@@ -3966,7 +4518,7 @@
                     </pic:cNvPicPr>
                   </pic:nvPicPr>
                   <pic:blipFill>
-                    <a:blip r:embed="rId7">
+                    <a:blip r:embed="rId23">
                       <a:extLst>
                         <a:ext uri="{28A0092B-C50C-407E-A947-70E740481C1C}">
                           <a14:useLocalDpi xmlns:a14="http://schemas.microsoft.com/office/drawing/2010/main" val="0"/>
@@ -4042,11 +4594,11 @@
       <w:pPr>
         <w:pStyle w:val="Heading2"/>
       </w:pPr>
-      <w:bookmarkStart w:id="17" w:name="_Toc510679404"/>
+      <w:bookmarkStart w:id="16" w:name="_Toc510679404"/>
       <w:r>
         <w:t>ARM interrupt system comparison</w:t>
       </w:r>
-      <w:bookmarkEnd w:id="17"/>
+      <w:bookmarkEnd w:id="16"/>
     </w:p>
     <w:p>
       <w:pPr>
@@ -4187,27 +4739,27 @@
       </w:r>
     </w:p>
     <w:p>
-      <w:bookmarkStart w:id="18" w:name="_Toc510679405"/>
+      <w:bookmarkStart w:id="17" w:name="_Toc510679405"/>
       <w:r>
         <w:rPr>
           <w:rStyle w:val="Heading1Char"/>
         </w:rPr>
         <w:t>Instruction Set</w:t>
       </w:r>
+      <w:bookmarkEnd w:id="17"/>
+      <w:r>
+        <w:t xml:space="preserve"> </w:t>
+      </w:r>
+    </w:p>
+    <w:p>
+      <w:pPr>
+        <w:pStyle w:val="Heading2"/>
+      </w:pPr>
+      <w:bookmarkStart w:id="18" w:name="_Toc510679406"/>
+      <w:r>
+        <w:t>Comparing encoding schemes</w:t>
+      </w:r>
       <w:bookmarkEnd w:id="18"/>
-      <w:r>
-        <w:t xml:space="preserve"> </w:t>
-      </w:r>
-    </w:p>
-    <w:p>
-      <w:pPr>
-        <w:pStyle w:val="Heading2"/>
-      </w:pPr>
-      <w:bookmarkStart w:id="19" w:name="_Toc510679406"/>
-      <w:r>
-        <w:t>Comparing encoding schemes</w:t>
-      </w:r>
-      <w:bookmarkEnd w:id="19"/>
     </w:p>
     <w:p>
       <w:pPr>
@@ -4358,7 +4910,7 @@
                     <pic:cNvPicPr/>
                   </pic:nvPicPr>
                   <pic:blipFill>
-                    <a:blip r:embed="rId8"/>
+                    <a:blip r:embed="rId24"/>
                     <a:stretch>
                       <a:fillRect/>
                     </a:stretch>
@@ -4418,7 +4970,7 @@
       <w:r>
         <w:t xml:space="preserve"> </w:t>
       </w:r>
-      <w:hyperlink r:id="rId9" w:history="1">
+      <w:hyperlink r:id="rId25" w:history="1">
         <w:r>
           <w:rPr>
             <w:rStyle w:val="Hyperlink"/>
@@ -4466,7 +5018,7 @@
                     <pic:cNvPicPr/>
                   </pic:nvPicPr>
                   <pic:blipFill>
-                    <a:blip r:embed="rId10"/>
+                    <a:blip r:embed="rId26"/>
                     <a:stretch>
                       <a:fillRect/>
                     </a:stretch>
@@ -4535,7 +5087,7 @@
       <w:r>
         <w:t xml:space="preserve"> </w:t>
       </w:r>
-      <w:hyperlink r:id="rId11" w:history="1">
+      <w:hyperlink r:id="rId27" w:history="1">
         <w:r>
           <w:rPr>
             <w:rStyle w:val="Hyperlink"/>
@@ -4664,7 +5216,7 @@
                     <pic:cNvPicPr/>
                   </pic:nvPicPr>
                   <pic:blipFill>
-                    <a:blip r:embed="rId12"/>
+                    <a:blip r:embed="rId28"/>
                     <a:stretch>
                       <a:fillRect/>
                     </a:stretch>
@@ -4724,7 +5276,7 @@
       <w:r>
         <w:t xml:space="preserve"> </w:t>
       </w:r>
-      <w:hyperlink r:id="rId13" w:anchor="Instruction_encoding" w:history="1">
+      <w:hyperlink r:id="rId29" w:anchor="Instruction_encoding" w:history="1">
         <w:r>
           <w:rPr>
             <w:rStyle w:val="Hyperlink"/>
@@ -4765,7 +5317,7 @@
                     <pic:cNvPicPr/>
                   </pic:nvPicPr>
                   <pic:blipFill>
-                    <a:blip r:embed="rId14"/>
+                    <a:blip r:embed="rId30"/>
                     <a:stretch>
                       <a:fillRect/>
                     </a:stretch>
@@ -4825,7 +5377,7 @@
       <w:r>
         <w:t xml:space="preserve"> </w:t>
       </w:r>
-      <w:hyperlink r:id="rId15" w:anchor="Instruction_encoding" w:history="1">
+      <w:hyperlink r:id="rId31" w:anchor="Instruction_encoding" w:history="1">
         <w:r>
           <w:rPr>
             <w:rStyle w:val="Hyperlink"/>
@@ -4869,7 +5421,7 @@
                     <pic:cNvPicPr/>
                   </pic:nvPicPr>
                   <pic:blipFill>
-                    <a:blip r:embed="rId16"/>
+                    <a:blip r:embed="rId32"/>
                     <a:stretch>
                       <a:fillRect/>
                     </a:stretch>
@@ -4932,7 +5484,7 @@
       <w:r>
         <w:t xml:space="preserve"> </w:t>
       </w:r>
-      <w:hyperlink r:id="rId17" w:anchor="Instruction_encoding" w:history="1">
+      <w:hyperlink r:id="rId33" w:anchor="Instruction_encoding" w:history="1">
         <w:r>
           <w:rPr>
             <w:rStyle w:val="Hyperlink"/>
@@ -4956,7 +5508,7 @@
       <w:pPr>
         <w:pStyle w:val="Heading2"/>
       </w:pPr>
-      <w:bookmarkStart w:id="20" w:name="_Toc510679407"/>
+      <w:bookmarkStart w:id="19" w:name="_Toc510679407"/>
       <w:r>
         <w:t xml:space="preserve">Function and operation of </w:t>
       </w:r>
@@ -4966,7 +5518,7 @@
       <w:r>
         <w:t xml:space="preserve"> instructions</w:t>
       </w:r>
-      <w:bookmarkEnd w:id="20"/>
+      <w:bookmarkEnd w:id="19"/>
     </w:p>
     <w:p>
       <w:pPr>
@@ -5253,181 +5805,181 @@
       <w:pPr>
         <w:pStyle w:val="Heading2"/>
       </w:pPr>
-      <w:bookmarkStart w:id="21" w:name="_Toc510679408"/>
+      <w:bookmarkStart w:id="20" w:name="_Toc510679408"/>
       <w:r>
         <w:t>Comparing instructions used for stack operations</w:t>
       </w:r>
+      <w:bookmarkEnd w:id="20"/>
+    </w:p>
+    <w:p>
+      <w:pPr>
+        <w:pStyle w:val="NoSpacing"/>
+      </w:pPr>
+      <w:r>
+        <w:t>In AVR stack operations are generally as follows, initialise stack using the RAMEND in the following</w:t>
+      </w:r>
+    </w:p>
+    <w:p>
+      <w:pPr>
+        <w:pStyle w:val="NoSpacing"/>
+      </w:pPr>
+      <w:r>
+        <w:t>Ldi r16, low(RAMEND)</w:t>
+      </w:r>
+      <w:r>
+        <w:tab/>
+      </w:r>
+    </w:p>
+    <w:p>
+      <w:pPr>
+        <w:pStyle w:val="NoSpacing"/>
+      </w:pPr>
+      <w:r>
+        <w:t>OUT SPL, r16</w:t>
+      </w:r>
+    </w:p>
+    <w:p>
+      <w:pPr>
+        <w:pStyle w:val="NoSpacing"/>
+      </w:pPr>
+      <w:r>
+        <w:t>Ldi r16, HIGH(RAMEND)</w:t>
+      </w:r>
+    </w:p>
+    <w:p>
+      <w:pPr>
+        <w:pStyle w:val="NoSpacing"/>
+      </w:pPr>
+      <w:r>
+        <w:t>OUT SPH, r16</w:t>
+      </w:r>
+    </w:p>
+    <w:p>
+      <w:pPr>
+        <w:pStyle w:val="NoSpacing"/>
+      </w:pPr>
+      <w:r>
+        <w:t>And performing stack operations using push and pop</w:t>
+      </w:r>
+      <w:r>
+        <w:t xml:space="preserve"> where push pushes a register onto stack and pop pops the top register from the stack</w:t>
+      </w:r>
+      <w:r>
+        <w:t>.</w:t>
+      </w:r>
+      <w:r>
+        <w:t xml:space="preserve"> </w:t>
+      </w:r>
+      <w:r>
+        <w:t xml:space="preserve"> </w:t>
+      </w:r>
+    </w:p>
+    <w:p>
+      <w:pPr>
+        <w:pStyle w:val="NoSpacing"/>
+      </w:pPr>
+      <w:r>
+        <w:t>ARM has a different system for stack operations</w:t>
+      </w:r>
+      <w:r>
+        <w:t>, ARM allows for multiple registers to be pushed and popped from the stack in a single call</w:t>
+      </w:r>
+      <w:r>
+        <w:t>. ARM also doesn’t require for the stack to be initialised like AVR</w:t>
+      </w:r>
+      <w:r>
+        <w:t>. AVR can work in full descending or ascending order in the way the stack pushes/pops however in most cases full descending order is the normal. A full descending order operation could be the following</w:t>
+      </w:r>
+    </w:p>
+    <w:p>
+      <w:pPr>
+        <w:pStyle w:val="NoSpacing"/>
+      </w:pPr>
+      <w:r>
+        <w:t>STMFD    sp!, {r</w:t>
+      </w:r>
+      <w:r>
+        <w:t>3</w:t>
+      </w:r>
+      <w:r>
+        <w:t>-r5}</w:t>
+      </w:r>
+      <w:r>
+        <w:t xml:space="preserve"> -&gt; store onto stack by push</w:t>
+      </w:r>
+    </w:p>
+    <w:p>
+      <w:pPr>
+        <w:pStyle w:val="NoSpacing"/>
+      </w:pPr>
+      <w:r>
+        <w:t>LDMFD    sp!, {r</w:t>
+      </w:r>
+      <w:r>
+        <w:t>3</w:t>
+      </w:r>
+      <w:r>
+        <w:t xml:space="preserve">-r5} </w:t>
+      </w:r>
+      <w:r>
+        <w:t xml:space="preserve">-&gt; load from stack by pop </w:t>
+      </w:r>
+    </w:p>
+    <w:p>
+      <w:pPr>
+        <w:pStyle w:val="NoSpacing"/>
+      </w:pPr>
+      <w:r>
+        <w:t>OR</w:t>
+      </w:r>
+    </w:p>
+    <w:p>
+      <w:pPr>
+        <w:pStyle w:val="NoSpacing"/>
+      </w:pPr>
+      <w:r>
+        <w:t>PUSH (r2-r4, lr) -&gt;pushes link register and r2-r4 onto stack</w:t>
+      </w:r>
+    </w:p>
+    <w:p>
+      <w:pPr>
+        <w:pStyle w:val="NoSpacing"/>
+      </w:pPr>
+      <w:r>
+        <w:t xml:space="preserve">BL </w:t>
+      </w:r>
+      <w:r>
+        <w:t>somewhereinthecode</w:t>
+      </w:r>
+    </w:p>
+    <w:p>
+      <w:pPr>
+        <w:pStyle w:val="NoSpacing"/>
+      </w:pPr>
+      <w:r>
+        <w:t>s</w:t>
+      </w:r>
+      <w:r>
+        <w:t>omewhereinthecode:</w:t>
+      </w:r>
+    </w:p>
+    <w:p>
+      <w:pPr>
+        <w:pStyle w:val="NoSpacing"/>
+      </w:pPr>
+      <w:r>
+        <w:t>POP (r2-r4, PC) -&gt; pop work registers and program counter from stack</w:t>
+      </w:r>
+    </w:p>
+    <w:p>
+      <w:pPr>
+        <w:pStyle w:val="Heading2"/>
+      </w:pPr>
+      <w:bookmarkStart w:id="21" w:name="_Toc510679409"/>
+      <w:r>
+        <w:t>Comparing access of I/O registers</w:t>
+      </w:r>
       <w:bookmarkEnd w:id="21"/>
-    </w:p>
-    <w:p>
-      <w:pPr>
-        <w:pStyle w:val="NoSpacing"/>
-      </w:pPr>
-      <w:r>
-        <w:t>In AVR stack operations are generally as follows, initialise stack using the RAMEND in the following</w:t>
-      </w:r>
-    </w:p>
-    <w:p>
-      <w:pPr>
-        <w:pStyle w:val="NoSpacing"/>
-      </w:pPr>
-      <w:r>
-        <w:t>Ldi r16, low(RAMEND)</w:t>
-      </w:r>
-      <w:r>
-        <w:tab/>
-      </w:r>
-    </w:p>
-    <w:p>
-      <w:pPr>
-        <w:pStyle w:val="NoSpacing"/>
-      </w:pPr>
-      <w:r>
-        <w:t>OUT SPL, r16</w:t>
-      </w:r>
-    </w:p>
-    <w:p>
-      <w:pPr>
-        <w:pStyle w:val="NoSpacing"/>
-      </w:pPr>
-      <w:r>
-        <w:t>Ldi r16, HIGH(RAMEND)</w:t>
-      </w:r>
-    </w:p>
-    <w:p>
-      <w:pPr>
-        <w:pStyle w:val="NoSpacing"/>
-      </w:pPr>
-      <w:r>
-        <w:t>OUT SPH, r16</w:t>
-      </w:r>
-    </w:p>
-    <w:p>
-      <w:pPr>
-        <w:pStyle w:val="NoSpacing"/>
-      </w:pPr>
-      <w:r>
-        <w:t>And performing stack operations using push and pop</w:t>
-      </w:r>
-      <w:r>
-        <w:t xml:space="preserve"> where push pushes a register onto stack and pop pops the top register from the stack</w:t>
-      </w:r>
-      <w:r>
-        <w:t>.</w:t>
-      </w:r>
-      <w:r>
-        <w:t xml:space="preserve"> </w:t>
-      </w:r>
-      <w:r>
-        <w:t xml:space="preserve"> </w:t>
-      </w:r>
-    </w:p>
-    <w:p>
-      <w:pPr>
-        <w:pStyle w:val="NoSpacing"/>
-      </w:pPr>
-      <w:r>
-        <w:t>ARM has a different system for stack operations</w:t>
-      </w:r>
-      <w:r>
-        <w:t>, ARM allows for multiple registers to be pushed and popped from the stack in a single call</w:t>
-      </w:r>
-      <w:r>
-        <w:t>. ARM also doesn’t require for the stack to be initialised like AVR</w:t>
-      </w:r>
-      <w:r>
-        <w:t>. AVR can work in full descending or ascending order in the way the stack pushes/pops however in most cases full descending order is the normal. A full descending order operation could be the following</w:t>
-      </w:r>
-    </w:p>
-    <w:p>
-      <w:pPr>
-        <w:pStyle w:val="NoSpacing"/>
-      </w:pPr>
-      <w:r>
-        <w:t>STMFD    sp!, {r</w:t>
-      </w:r>
-      <w:r>
-        <w:t>3</w:t>
-      </w:r>
-      <w:r>
-        <w:t>-r5}</w:t>
-      </w:r>
-      <w:r>
-        <w:t xml:space="preserve"> -&gt; store onto stack by push</w:t>
-      </w:r>
-    </w:p>
-    <w:p>
-      <w:pPr>
-        <w:pStyle w:val="NoSpacing"/>
-      </w:pPr>
-      <w:r>
-        <w:t>LDMFD    sp!, {r</w:t>
-      </w:r>
-      <w:r>
-        <w:t>3</w:t>
-      </w:r>
-      <w:r>
-        <w:t xml:space="preserve">-r5} </w:t>
-      </w:r>
-      <w:r>
-        <w:t xml:space="preserve">-&gt; load from stack by pop </w:t>
-      </w:r>
-    </w:p>
-    <w:p>
-      <w:pPr>
-        <w:pStyle w:val="NoSpacing"/>
-      </w:pPr>
-      <w:r>
-        <w:t>OR</w:t>
-      </w:r>
-    </w:p>
-    <w:p>
-      <w:pPr>
-        <w:pStyle w:val="NoSpacing"/>
-      </w:pPr>
-      <w:r>
-        <w:t>PUSH (r2-r4, lr) -&gt;pushes link register and r2-r4 onto stack</w:t>
-      </w:r>
-    </w:p>
-    <w:p>
-      <w:pPr>
-        <w:pStyle w:val="NoSpacing"/>
-      </w:pPr>
-      <w:r>
-        <w:t xml:space="preserve">BL </w:t>
-      </w:r>
-      <w:r>
-        <w:t>somewhereinthecode</w:t>
-      </w:r>
-    </w:p>
-    <w:p>
-      <w:pPr>
-        <w:pStyle w:val="NoSpacing"/>
-      </w:pPr>
-      <w:r>
-        <w:t>s</w:t>
-      </w:r>
-      <w:r>
-        <w:t>omewhereinthecode:</w:t>
-      </w:r>
-    </w:p>
-    <w:p>
-      <w:pPr>
-        <w:pStyle w:val="NoSpacing"/>
-      </w:pPr>
-      <w:r>
-        <w:t>POP (r2-r4, PC) -&gt; pop work registers and program counter from stack</w:t>
-      </w:r>
-    </w:p>
-    <w:p>
-      <w:pPr>
-        <w:pStyle w:val="Heading2"/>
-      </w:pPr>
-      <w:bookmarkStart w:id="22" w:name="_Toc510679409"/>
-      <w:r>
-        <w:t>Comparing access of I/O registers</w:t>
-      </w:r>
-      <w:bookmarkEnd w:id="22"/>
     </w:p>
     <w:p>
       <w:pPr>
@@ -5486,11 +6038,11 @@
       <w:pPr>
         <w:pStyle w:val="Heading2"/>
       </w:pPr>
-      <w:bookmarkStart w:id="23" w:name="_Toc510679410"/>
+      <w:bookmarkStart w:id="22" w:name="_Toc510679410"/>
       <w:r>
         <w:t>Comparing the addressing modes for load/store instructions</w:t>
       </w:r>
-      <w:bookmarkEnd w:id="23"/>
+      <w:bookmarkEnd w:id="22"/>
     </w:p>
     <w:p>
       <w:r>
@@ -5653,21 +6205,21 @@
       <w:r>
         <w:t xml:space="preserve"> </w:t>
       </w:r>
-      <w:bookmarkStart w:id="24" w:name="_Toc510679411"/>
+      <w:bookmarkStart w:id="23" w:name="_Toc510679411"/>
       <w:r>
         <w:t>Data types</w:t>
       </w:r>
+      <w:bookmarkEnd w:id="23"/>
+    </w:p>
+    <w:p>
+      <w:pPr>
+        <w:pStyle w:val="Heading2"/>
+      </w:pPr>
+      <w:bookmarkStart w:id="24" w:name="_Toc510679412"/>
+      <w:r>
+        <w:t>Native data type representation by ARM registers</w:t>
+      </w:r>
       <w:bookmarkEnd w:id="24"/>
-    </w:p>
-    <w:p>
-      <w:pPr>
-        <w:pStyle w:val="Heading2"/>
-      </w:pPr>
-      <w:bookmarkStart w:id="25" w:name="_Toc510679412"/>
-      <w:r>
-        <w:t>Native data type representation by ARM registers</w:t>
-      </w:r>
-      <w:bookmarkEnd w:id="25"/>
     </w:p>
     <w:p>
       <w:pPr>
@@ -6460,38 +7012,38 @@
       <w:pPr>
         <w:pStyle w:val="Heading2"/>
       </w:pPr>
-      <w:bookmarkStart w:id="26" w:name="_Toc510679413"/>
+      <w:bookmarkStart w:id="25" w:name="_Toc510679413"/>
       <w:r>
         <w:t>Using the instruction set for 64-bit integer operation</w:t>
       </w:r>
+      <w:bookmarkEnd w:id="25"/>
+    </w:p>
+    <w:p>
+      <w:r>
+        <w:t xml:space="preserve">ARM instruction set can be used to do 64-bit integer operations, this is done by using register pairs for operation, one register holds the low bits of the integer, and the other register holds the high bits of the integer. Using this register pair can represent the </w:t>
+      </w:r>
+      <w:r>
+        <w:t>64-bit</w:t>
+      </w:r>
+      <w:r>
+        <w:t xml:space="preserve"> integer in a 32-bit system (similar to lab </w:t>
+      </w:r>
+      <w:r>
+        <w:t>1-part</w:t>
+      </w:r>
+      <w:r>
+        <w:t xml:space="preserve"> A).</w:t>
+      </w:r>
+    </w:p>
+    <w:p>
+      <w:pPr>
+        <w:pStyle w:val="Heading2"/>
+      </w:pPr>
+      <w:bookmarkStart w:id="26" w:name="_Toc510679414"/>
+      <w:r>
+        <w:t>Adding 64-bit signed integer in ARM example</w:t>
+      </w:r>
       <w:bookmarkEnd w:id="26"/>
-    </w:p>
-    <w:p>
-      <w:r>
-        <w:t xml:space="preserve">ARM instruction set can be used to do 64-bit integer operations, this is done by using register pairs for operation, one register holds the low bits of the integer, and the other register holds the high bits of the integer. Using this register pair can represent the </w:t>
-      </w:r>
-      <w:r>
-        <w:t>64-bit</w:t>
-      </w:r>
-      <w:r>
-        <w:t xml:space="preserve"> integer in a 32-bit system (similar to lab </w:t>
-      </w:r>
-      <w:r>
-        <w:t>1-part</w:t>
-      </w:r>
-      <w:r>
-        <w:t xml:space="preserve"> A).</w:t>
-      </w:r>
-    </w:p>
-    <w:p>
-      <w:pPr>
-        <w:pStyle w:val="Heading2"/>
-      </w:pPr>
-      <w:bookmarkStart w:id="27" w:name="_Toc510679414"/>
-      <w:r>
-        <w:t>Adding 64-bit signed integer in ARM example</w:t>
-      </w:r>
-      <w:bookmarkEnd w:id="27"/>
     </w:p>
     <w:p>
       <w:pPr>
@@ -6663,22 +7215,22 @@
       <w:pPr>
         <w:pStyle w:val="Heading1"/>
       </w:pPr>
-      <w:bookmarkStart w:id="28" w:name="_Toc510679415"/>
+      <w:bookmarkStart w:id="27" w:name="_Toc510679415"/>
       <w:r>
         <w:lastRenderedPageBreak/>
         <w:t>Conclusion</w:t>
       </w:r>
+      <w:bookmarkEnd w:id="27"/>
+    </w:p>
+    <w:p>
+      <w:pPr>
+        <w:pStyle w:val="Heading2"/>
+      </w:pPr>
+      <w:bookmarkStart w:id="28" w:name="_Toc510679416"/>
+      <w:r>
+        <w:t>Main advantages and disadvantages of ARM</w:t>
+      </w:r>
       <w:bookmarkEnd w:id="28"/>
-    </w:p>
-    <w:p>
-      <w:pPr>
-        <w:pStyle w:val="Heading2"/>
-      </w:pPr>
-      <w:bookmarkStart w:id="29" w:name="_Toc510679416"/>
-      <w:r>
-        <w:t>Main advantages and disadvantages of ARM</w:t>
-      </w:r>
-      <w:bookmarkEnd w:id="29"/>
     </w:p>
     <w:p>
       <w:pPr>
@@ -7029,11 +7581,11 @@
       <w:pPr>
         <w:pStyle w:val="Heading2"/>
       </w:pPr>
-      <w:bookmarkStart w:id="30" w:name="_Toc510679417"/>
+      <w:bookmarkStart w:id="29" w:name="_Toc510679417"/>
       <w:r>
         <w:t>Main advantages and disadvantages of AVR</w:t>
       </w:r>
-      <w:bookmarkEnd w:id="30"/>
+      <w:bookmarkEnd w:id="29"/>
     </w:p>
     <w:p>
       <w:pPr>
@@ -7387,11 +7939,11 @@
       <w:pPr>
         <w:pStyle w:val="Heading2"/>
       </w:pPr>
-      <w:bookmarkStart w:id="31" w:name="_Toc510679418"/>
+      <w:bookmarkStart w:id="30" w:name="_Toc510679418"/>
       <w:r>
         <w:t>Which applications are best benefitted by each architecture</w:t>
       </w:r>
-      <w:bookmarkEnd w:id="31"/>
+      <w:bookmarkEnd w:id="30"/>
     </w:p>
     <w:p>
       <w:pPr>
@@ -7418,12 +7970,12 @@
       <w:pPr>
         <w:pStyle w:val="Heading1"/>
       </w:pPr>
-      <w:bookmarkStart w:id="32" w:name="_Toc510679419"/>
+      <w:bookmarkStart w:id="31" w:name="_Toc510679419"/>
       <w:r>
         <w:lastRenderedPageBreak/>
         <w:t>References</w:t>
       </w:r>
-      <w:bookmarkEnd w:id="32"/>
+      <w:bookmarkEnd w:id="31"/>
     </w:p>
     <w:p>
       <w:pPr>
@@ -7478,7 +8030,7 @@
       <w:r>
         <w:t xml:space="preserve">: </w:t>
       </w:r>
-      <w:hyperlink r:id="rId18" w:history="1">
+      <w:hyperlink r:id="rId34" w:history="1">
         <w:r>
           <w:rPr>
             <w:rStyle w:val="Hyperlink"/>
@@ -7535,7 +8087,7 @@
       <w:r>
         <w:t xml:space="preserve">: </w:t>
       </w:r>
-      <w:hyperlink r:id="rId19" w:history="1">
+      <w:hyperlink r:id="rId35" w:history="1">
         <w:r>
           <w:rPr>
             <w:rStyle w:val="Hyperlink"/>
@@ -7579,7 +8131,7 @@
       <w:r>
         <w:t xml:space="preserve">: </w:t>
       </w:r>
-      <w:hyperlink r:id="rId20" w:history="1">
+      <w:hyperlink r:id="rId36" w:history="1">
         <w:r>
           <w:rPr>
             <w:rStyle w:val="Hyperlink"/>
@@ -7633,7 +8185,7 @@
       <w:pPr>
         <w:pStyle w:val="NoSpacing"/>
       </w:pPr>
-      <w:hyperlink r:id="rId21" w:history="1">
+      <w:hyperlink r:id="rId37" w:history="1">
         <w:r>
           <w:rPr>
             <w:rStyle w:val="Hyperlink"/>
@@ -7688,7 +8240,7 @@
       <w:pPr>
         <w:pStyle w:val="NoSpacing"/>
       </w:pPr>
-      <w:hyperlink r:id="rId22" w:history="1">
+      <w:hyperlink r:id="rId38" w:history="1">
         <w:r>
           <w:rPr>
             <w:rStyle w:val="Hyperlink"/>
@@ -7744,7 +8296,7 @@
       <w:r>
         <w:t xml:space="preserve">: </w:t>
       </w:r>
-      <w:hyperlink r:id="rId23" w:history="1">
+      <w:hyperlink r:id="rId39" w:history="1">
         <w:r>
           <w:rPr>
             <w:rStyle w:val="Hyperlink"/>
@@ -7800,7 +8352,7 @@
       <w:r>
         <w:t xml:space="preserve">: </w:t>
       </w:r>
-      <w:hyperlink r:id="rId24" w:history="1">
+      <w:hyperlink r:id="rId40" w:history="1">
         <w:r>
           <w:rPr>
             <w:rStyle w:val="Hyperlink"/>
@@ -7858,7 +8410,7 @@
       <w:pPr>
         <w:pStyle w:val="NoSpacing"/>
       </w:pPr>
-      <w:hyperlink r:id="rId25" w:history="1">
+      <w:hyperlink r:id="rId41" w:history="1">
         <w:r>
           <w:rPr>
             <w:rStyle w:val="Hyperlink"/>
@@ -7911,7 +8463,7 @@
       <w:r>
         <w:t xml:space="preserve">: </w:t>
       </w:r>
-      <w:hyperlink r:id="rId26" w:history="1">
+      <w:hyperlink r:id="rId42" w:history="1">
         <w:r>
           <w:rPr>
             <w:rStyle w:val="Hyperlink"/>
@@ -7974,7 +8526,7 @@
       <w:pPr>
         <w:pStyle w:val="NoSpacing"/>
       </w:pPr>
-      <w:hyperlink r:id="rId27" w:history="1">
+      <w:hyperlink r:id="rId43" w:history="1">
         <w:r>
           <w:rPr>
             <w:rStyle w:val="Hyperlink"/>
@@ -8000,7 +8552,7 @@
       <w:pPr>
         <w:pStyle w:val="NoSpacing"/>
       </w:pPr>
-      <w:hyperlink r:id="rId28" w:history="1">
+      <w:hyperlink r:id="rId44" w:history="1">
         <w:r>
           <w:rPr>
             <w:rStyle w:val="Hyperlink"/>
@@ -8050,7 +8602,7 @@
       <w:pPr>
         <w:pStyle w:val="NoSpacing"/>
       </w:pPr>
-      <w:hyperlink r:id="rId29" w:history="1">
+      <w:hyperlink r:id="rId45" w:history="1">
         <w:r>
           <w:rPr>
             <w:rStyle w:val="Hyperlink"/>
@@ -8087,7 +8639,12 @@
         <w:t>,</w:t>
       </w:r>
       <w:r>
-        <w:t xml:space="preserve"> AVR Memory Map</w:t>
+        <w:t xml:space="preserve"> AV</w:t>
+      </w:r>
+      <w:bookmarkStart w:id="32" w:name="_GoBack"/>
+      <w:bookmarkEnd w:id="32"/>
+      <w:r>
+        <w:t>R Memory Map</w:t>
       </w:r>
       <w:r>
         <w:t>,</w:t>
@@ -8106,7 +8663,7 @@
       <w:pPr>
         <w:pStyle w:val="NoSpacing"/>
       </w:pPr>
-      <w:hyperlink r:id="rId30" w:history="1">
+      <w:hyperlink r:id="rId46" w:history="1">
         <w:r>
           <w:rPr>
             <w:rStyle w:val="Hyperlink"/>
@@ -8140,7 +8697,7 @@
       <w:pPr>
         <w:pStyle w:val="NoSpacing"/>
       </w:pPr>
-      <w:hyperlink r:id="rId31" w:history="1">
+      <w:hyperlink r:id="rId47" w:history="1">
         <w:r>
           <w:rPr>
             <w:rStyle w:val="Hyperlink"/>
@@ -8174,7 +8731,7 @@
       <w:pPr>
         <w:pStyle w:val="NoSpacing"/>
       </w:pPr>
-      <w:hyperlink r:id="rId32" w:history="1">
+      <w:hyperlink r:id="rId48" w:history="1">
         <w:r>
           <w:rPr>
             <w:rStyle w:val="Hyperlink"/>
@@ -8232,7 +8789,7 @@
       <w:pPr>
         <w:pStyle w:val="NoSpacing"/>
       </w:pPr>
-      <w:hyperlink r:id="rId33" w:history="1">
+      <w:hyperlink r:id="rId49" w:history="1">
         <w:r>
           <w:rPr>
             <w:rStyle w:val="Hyperlink"/>
@@ -8278,7 +8835,7 @@
       <w:pPr>
         <w:pStyle w:val="NoSpacing"/>
       </w:pPr>
-      <w:hyperlink r:id="rId34" w:history="1">
+      <w:hyperlink r:id="rId50" w:history="1">
         <w:r>
           <w:rPr>
             <w:rStyle w:val="Hyperlink"/>
@@ -8342,7 +8899,7 @@
       <w:pPr>
         <w:pStyle w:val="NoSpacing"/>
       </w:pPr>
-      <w:hyperlink r:id="rId35" w:history="1">
+      <w:hyperlink r:id="rId51" w:history="1">
         <w:r>
           <w:rPr>
             <w:rStyle w:val="Hyperlink"/>
@@ -8388,7 +8945,7 @@
       <w:pPr>
         <w:pStyle w:val="NoSpacing"/>
       </w:pPr>
-      <w:hyperlink r:id="rId36" w:history="1">
+      <w:hyperlink r:id="rId52" w:history="1">
         <w:r>
           <w:rPr>
             <w:rStyle w:val="Hyperlink"/>
@@ -8422,7 +8979,7 @@
       <w:pPr>
         <w:pStyle w:val="NoSpacing"/>
       </w:pPr>
-      <w:hyperlink r:id="rId37" w:history="1">
+      <w:hyperlink r:id="rId53" w:history="1">
         <w:r>
           <w:rPr>
             <w:rStyle w:val="Hyperlink"/>
@@ -8480,7 +9037,7 @@
       <w:pPr>
         <w:pStyle w:val="NoSpacing"/>
       </w:pPr>
-      <w:hyperlink r:id="rId38" w:history="1">
+      <w:hyperlink r:id="rId54" w:history="1">
         <w:r>
           <w:rPr>
             <w:rStyle w:val="Hyperlink"/>
@@ -8520,7 +9077,7 @@
       <w:pPr>
         <w:pStyle w:val="NoSpacing"/>
       </w:pPr>
-      <w:hyperlink r:id="rId39" w:history="1">
+      <w:hyperlink r:id="rId55" w:history="1">
         <w:r>
           <w:rPr>
             <w:rStyle w:val="Hyperlink"/>
@@ -8590,7 +9147,7 @@
       <w:pPr>
         <w:pStyle w:val="NoSpacing"/>
       </w:pPr>
-      <w:hyperlink r:id="rId40" w:history="1">
+      <w:hyperlink r:id="rId56" w:history="1">
         <w:r>
           <w:rPr>
             <w:rStyle w:val="Hyperlink"/>
@@ -8663,7 +9220,7 @@
       <w:pPr>
         <w:pStyle w:val="NoSpacing"/>
       </w:pPr>
-      <w:hyperlink r:id="rId41" w:history="1">
+      <w:hyperlink r:id="rId57" w:history="1">
         <w:r>
           <w:rPr>
             <w:rStyle w:val="Hyperlink"/>
@@ -8709,7 +9266,7 @@
       <w:pPr>
         <w:pStyle w:val="NoSpacing"/>
       </w:pPr>
-      <w:hyperlink r:id="rId42" w:history="1">
+      <w:hyperlink r:id="rId58" w:history="1">
         <w:r>
           <w:rPr>
             <w:rStyle w:val="Hyperlink"/>
@@ -8761,7 +9318,7 @@
       <w:pPr>
         <w:pStyle w:val="NoSpacing"/>
       </w:pPr>
-      <w:hyperlink r:id="rId43" w:history="1">
+      <w:hyperlink r:id="rId59" w:history="1">
         <w:r>
           <w:rPr>
             <w:rStyle w:val="Hyperlink"/>
@@ -8816,7 +9373,7 @@
       <w:pPr>
         <w:pStyle w:val="NoSpacing"/>
       </w:pPr>
-      <w:hyperlink r:id="rId44" w:history="1">
+      <w:hyperlink r:id="rId60" w:history="1">
         <w:r>
           <w:rPr>
             <w:rStyle w:val="Hyperlink"/>
@@ -8862,7 +9419,7 @@
       <w:pPr>
         <w:pStyle w:val="NoSpacing"/>
       </w:pPr>
-      <w:hyperlink r:id="rId45" w:history="1">
+      <w:hyperlink r:id="rId61" w:history="1">
         <w:r>
           <w:rPr>
             <w:rStyle w:val="Hyperlink"/>
@@ -8920,7 +9477,7 @@
       <w:pPr>
         <w:pStyle w:val="NoSpacing"/>
       </w:pPr>
-      <w:hyperlink r:id="rId46" w:history="1">
+      <w:hyperlink r:id="rId62" w:history="1">
         <w:r>
           <w:rPr>
             <w:rStyle w:val="Hyperlink"/>
@@ -8975,7 +9532,7 @@
       <w:pPr>
         <w:pStyle w:val="NoSpacing"/>
       </w:pPr>
-      <w:hyperlink r:id="rId47" w:history="1">
+      <w:hyperlink r:id="rId63" w:history="1">
         <w:r>
           <w:rPr>
             <w:rStyle w:val="Hyperlink"/>
@@ -10100,6 +10657,218 @@
     </w:lvl>
   </w:abstractNum>
   <w:abstractNum w:abstractNumId="11" w15:restartNumberingAfterBreak="0">
+    <w:nsid w:val="2D3C20DA"/>
+    <w:multiLevelType w:val="hybridMultilevel"/>
+    <w:tmpl w:val="E5B26B8A"/>
+    <w:lvl w:ilvl="0" w:tplc="1F7AF978">
+      <w:start w:val="1"/>
+      <w:numFmt w:val="bullet"/>
+      <w:lvlText w:val="•"/>
+      <w:lvlJc w:val="left"/>
+      <w:pPr>
+        <w:ind w:left="720"/>
+      </w:pPr>
+      <w:rPr>
+        <w:rFonts w:ascii="Arial" w:eastAsia="Arial" w:hAnsi="Arial" w:cs="Arial"/>
+        <w:b w:val="0"/>
+        <w:i w:val="0"/>
+        <w:strike w:val="0"/>
+        <w:dstrike w:val="0"/>
+        <w:color w:val="000000"/>
+        <w:sz w:val="20"/>
+        <w:szCs w:val="20"/>
+        <w:u w:val="none" w:color="000000"/>
+        <w:bdr w:val="none" w:sz="0" w:space="0" w:color="auto"/>
+        <w:shd w:val="clear" w:color="auto" w:fill="auto"/>
+        <w:vertAlign w:val="baseline"/>
+      </w:rPr>
+    </w:lvl>
+    <w:lvl w:ilvl="1" w:tplc="2EE2212E">
+      <w:start w:val="1"/>
+      <w:numFmt w:val="bullet"/>
+      <w:lvlText w:val="o"/>
+      <w:lvlJc w:val="left"/>
+      <w:pPr>
+        <w:ind w:left="1547"/>
+      </w:pPr>
+      <w:rPr>
+        <w:rFonts w:ascii="Segoe UI Symbol" w:eastAsia="Segoe UI Symbol" w:hAnsi="Segoe UI Symbol" w:cs="Segoe UI Symbol"/>
+        <w:b w:val="0"/>
+        <w:i w:val="0"/>
+        <w:strike w:val="0"/>
+        <w:dstrike w:val="0"/>
+        <w:color w:val="000000"/>
+        <w:sz w:val="20"/>
+        <w:szCs w:val="20"/>
+        <w:u w:val="none" w:color="000000"/>
+        <w:bdr w:val="none" w:sz="0" w:space="0" w:color="auto"/>
+        <w:shd w:val="clear" w:color="auto" w:fill="auto"/>
+        <w:vertAlign w:val="baseline"/>
+      </w:rPr>
+    </w:lvl>
+    <w:lvl w:ilvl="2" w:tplc="6CAC6E22">
+      <w:start w:val="1"/>
+      <w:numFmt w:val="bullet"/>
+      <w:lvlText w:val="▪"/>
+      <w:lvlJc w:val="left"/>
+      <w:pPr>
+        <w:ind w:left="2267"/>
+      </w:pPr>
+      <w:rPr>
+        <w:rFonts w:ascii="Segoe UI Symbol" w:eastAsia="Segoe UI Symbol" w:hAnsi="Segoe UI Symbol" w:cs="Segoe UI Symbol"/>
+        <w:b w:val="0"/>
+        <w:i w:val="0"/>
+        <w:strike w:val="0"/>
+        <w:dstrike w:val="0"/>
+        <w:color w:val="000000"/>
+        <w:sz w:val="20"/>
+        <w:szCs w:val="20"/>
+        <w:u w:val="none" w:color="000000"/>
+        <w:bdr w:val="none" w:sz="0" w:space="0" w:color="auto"/>
+        <w:shd w:val="clear" w:color="auto" w:fill="auto"/>
+        <w:vertAlign w:val="baseline"/>
+      </w:rPr>
+    </w:lvl>
+    <w:lvl w:ilvl="3" w:tplc="7FB0E3E0">
+      <w:start w:val="1"/>
+      <w:numFmt w:val="bullet"/>
+      <w:lvlText w:val="•"/>
+      <w:lvlJc w:val="left"/>
+      <w:pPr>
+        <w:ind w:left="2987"/>
+      </w:pPr>
+      <w:rPr>
+        <w:rFonts w:ascii="Arial" w:eastAsia="Arial" w:hAnsi="Arial" w:cs="Arial"/>
+        <w:b w:val="0"/>
+        <w:i w:val="0"/>
+        <w:strike w:val="0"/>
+        <w:dstrike w:val="0"/>
+        <w:color w:val="000000"/>
+        <w:sz w:val="20"/>
+        <w:szCs w:val="20"/>
+        <w:u w:val="none" w:color="000000"/>
+        <w:bdr w:val="none" w:sz="0" w:space="0" w:color="auto"/>
+        <w:shd w:val="clear" w:color="auto" w:fill="auto"/>
+        <w:vertAlign w:val="baseline"/>
+      </w:rPr>
+    </w:lvl>
+    <w:lvl w:ilvl="4" w:tplc="8D50C8C2">
+      <w:start w:val="1"/>
+      <w:numFmt w:val="bullet"/>
+      <w:lvlText w:val="o"/>
+      <w:lvlJc w:val="left"/>
+      <w:pPr>
+        <w:ind w:left="3707"/>
+      </w:pPr>
+      <w:rPr>
+        <w:rFonts w:ascii="Segoe UI Symbol" w:eastAsia="Segoe UI Symbol" w:hAnsi="Segoe UI Symbol" w:cs="Segoe UI Symbol"/>
+        <w:b w:val="0"/>
+        <w:i w:val="0"/>
+        <w:strike w:val="0"/>
+        <w:dstrike w:val="0"/>
+        <w:color w:val="000000"/>
+        <w:sz w:val="20"/>
+        <w:szCs w:val="20"/>
+        <w:u w:val="none" w:color="000000"/>
+        <w:bdr w:val="none" w:sz="0" w:space="0" w:color="auto"/>
+        <w:shd w:val="clear" w:color="auto" w:fill="auto"/>
+        <w:vertAlign w:val="baseline"/>
+      </w:rPr>
+    </w:lvl>
+    <w:lvl w:ilvl="5" w:tplc="47C82BFA">
+      <w:start w:val="1"/>
+      <w:numFmt w:val="bullet"/>
+      <w:lvlText w:val="▪"/>
+      <w:lvlJc w:val="left"/>
+      <w:pPr>
+        <w:ind w:left="4427"/>
+      </w:pPr>
+      <w:rPr>
+        <w:rFonts w:ascii="Segoe UI Symbol" w:eastAsia="Segoe UI Symbol" w:hAnsi="Segoe UI Symbol" w:cs="Segoe UI Symbol"/>
+        <w:b w:val="0"/>
+        <w:i w:val="0"/>
+        <w:strike w:val="0"/>
+        <w:dstrike w:val="0"/>
+        <w:color w:val="000000"/>
+        <w:sz w:val="20"/>
+        <w:szCs w:val="20"/>
+        <w:u w:val="none" w:color="000000"/>
+        <w:bdr w:val="none" w:sz="0" w:space="0" w:color="auto"/>
+        <w:shd w:val="clear" w:color="auto" w:fill="auto"/>
+        <w:vertAlign w:val="baseline"/>
+      </w:rPr>
+    </w:lvl>
+    <w:lvl w:ilvl="6" w:tplc="9C587A14">
+      <w:start w:val="1"/>
+      <w:numFmt w:val="bullet"/>
+      <w:lvlText w:val="•"/>
+      <w:lvlJc w:val="left"/>
+      <w:pPr>
+        <w:ind w:left="5147"/>
+      </w:pPr>
+      <w:rPr>
+        <w:rFonts w:ascii="Arial" w:eastAsia="Arial" w:hAnsi="Arial" w:cs="Arial"/>
+        <w:b w:val="0"/>
+        <w:i w:val="0"/>
+        <w:strike w:val="0"/>
+        <w:dstrike w:val="0"/>
+        <w:color w:val="000000"/>
+        <w:sz w:val="20"/>
+        <w:szCs w:val="20"/>
+        <w:u w:val="none" w:color="000000"/>
+        <w:bdr w:val="none" w:sz="0" w:space="0" w:color="auto"/>
+        <w:shd w:val="clear" w:color="auto" w:fill="auto"/>
+        <w:vertAlign w:val="baseline"/>
+      </w:rPr>
+    </w:lvl>
+    <w:lvl w:ilvl="7" w:tplc="C114A9BC">
+      <w:start w:val="1"/>
+      <w:numFmt w:val="bullet"/>
+      <w:lvlText w:val="o"/>
+      <w:lvlJc w:val="left"/>
+      <w:pPr>
+        <w:ind w:left="5867"/>
+      </w:pPr>
+      <w:rPr>
+        <w:rFonts w:ascii="Segoe UI Symbol" w:eastAsia="Segoe UI Symbol" w:hAnsi="Segoe UI Symbol" w:cs="Segoe UI Symbol"/>
+        <w:b w:val="0"/>
+        <w:i w:val="0"/>
+        <w:strike w:val="0"/>
+        <w:dstrike w:val="0"/>
+        <w:color w:val="000000"/>
+        <w:sz w:val="20"/>
+        <w:szCs w:val="20"/>
+        <w:u w:val="none" w:color="000000"/>
+        <w:bdr w:val="none" w:sz="0" w:space="0" w:color="auto"/>
+        <w:shd w:val="clear" w:color="auto" w:fill="auto"/>
+        <w:vertAlign w:val="baseline"/>
+      </w:rPr>
+    </w:lvl>
+    <w:lvl w:ilvl="8" w:tplc="2E9678B2">
+      <w:start w:val="1"/>
+      <w:numFmt w:val="bullet"/>
+      <w:lvlText w:val="▪"/>
+      <w:lvlJc w:val="left"/>
+      <w:pPr>
+        <w:ind w:left="6587"/>
+      </w:pPr>
+      <w:rPr>
+        <w:rFonts w:ascii="Segoe UI Symbol" w:eastAsia="Segoe UI Symbol" w:hAnsi="Segoe UI Symbol" w:cs="Segoe UI Symbol"/>
+        <w:b w:val="0"/>
+        <w:i w:val="0"/>
+        <w:strike w:val="0"/>
+        <w:dstrike w:val="0"/>
+        <w:color w:val="000000"/>
+        <w:sz w:val="20"/>
+        <w:szCs w:val="20"/>
+        <w:u w:val="none" w:color="000000"/>
+        <w:bdr w:val="none" w:sz="0" w:space="0" w:color="auto"/>
+        <w:shd w:val="clear" w:color="auto" w:fill="auto"/>
+        <w:vertAlign w:val="baseline"/>
+      </w:rPr>
+    </w:lvl>
+  </w:abstractNum>
+  <w:abstractNum w:abstractNumId="12" w15:restartNumberingAfterBreak="0">
     <w:nsid w:val="310D77D2"/>
     <w:multiLevelType w:val="hybridMultilevel"/>
     <w:tmpl w:val="C75EE1B4"/>
@@ -10212,7 +10981,7 @@
       </w:rPr>
     </w:lvl>
   </w:abstractNum>
-  <w:abstractNum w:abstractNumId="12" w15:restartNumberingAfterBreak="0">
+  <w:abstractNum w:abstractNumId="13" w15:restartNumberingAfterBreak="0">
     <w:nsid w:val="320F2196"/>
     <w:multiLevelType w:val="hybridMultilevel"/>
     <w:tmpl w:val="2976EDBC"/>
@@ -10301,7 +11070,7 @@
       </w:pPr>
     </w:lvl>
   </w:abstractNum>
-  <w:abstractNum w:abstractNumId="13" w15:restartNumberingAfterBreak="0">
+  <w:abstractNum w:abstractNumId="14" w15:restartNumberingAfterBreak="0">
     <w:nsid w:val="334C19CA"/>
     <w:multiLevelType w:val="hybridMultilevel"/>
     <w:tmpl w:val="8A8EE116"/>
@@ -10414,7 +11183,7 @@
       </w:rPr>
     </w:lvl>
   </w:abstractNum>
-  <w:abstractNum w:abstractNumId="14" w15:restartNumberingAfterBreak="0">
+  <w:abstractNum w:abstractNumId="15" w15:restartNumberingAfterBreak="0">
     <w:nsid w:val="35FB160D"/>
     <w:multiLevelType w:val="hybridMultilevel"/>
     <w:tmpl w:val="6E9A955A"/>
@@ -10500,7 +11269,7 @@
       </w:pPr>
     </w:lvl>
   </w:abstractNum>
-  <w:abstractNum w:abstractNumId="15" w15:restartNumberingAfterBreak="0">
+  <w:abstractNum w:abstractNumId="16" w15:restartNumberingAfterBreak="0">
     <w:nsid w:val="373C2AB2"/>
     <w:multiLevelType w:val="hybridMultilevel"/>
     <w:tmpl w:val="50A64DD8"/>
@@ -10613,7 +11382,7 @@
       </w:rPr>
     </w:lvl>
   </w:abstractNum>
-  <w:abstractNum w:abstractNumId="16" w15:restartNumberingAfterBreak="0">
+  <w:abstractNum w:abstractNumId="17" w15:restartNumberingAfterBreak="0">
     <w:nsid w:val="3B8767FD"/>
     <w:multiLevelType w:val="hybridMultilevel"/>
     <w:tmpl w:val="28220A06"/>
@@ -10726,7 +11495,7 @@
       </w:rPr>
     </w:lvl>
   </w:abstractNum>
-  <w:abstractNum w:abstractNumId="17" w15:restartNumberingAfterBreak="0">
+  <w:abstractNum w:abstractNumId="18" w15:restartNumberingAfterBreak="0">
     <w:nsid w:val="3E2D1078"/>
     <w:multiLevelType w:val="hybridMultilevel"/>
     <w:tmpl w:val="DDD0F0B2"/>
@@ -10839,7 +11608,7 @@
       </w:rPr>
     </w:lvl>
   </w:abstractNum>
-  <w:abstractNum w:abstractNumId="18" w15:restartNumberingAfterBreak="0">
+  <w:abstractNum w:abstractNumId="19" w15:restartNumberingAfterBreak="0">
     <w:nsid w:val="45CD1A45"/>
     <w:multiLevelType w:val="hybridMultilevel"/>
     <w:tmpl w:val="F9085E2A"/>
@@ -10952,7 +11721,7 @@
       </w:rPr>
     </w:lvl>
   </w:abstractNum>
-  <w:abstractNum w:abstractNumId="19" w15:restartNumberingAfterBreak="0">
+  <w:abstractNum w:abstractNumId="20" w15:restartNumberingAfterBreak="0">
     <w:nsid w:val="47CF19D5"/>
     <w:multiLevelType w:val="hybridMultilevel"/>
     <w:tmpl w:val="65422720"/>
@@ -11065,7 +11834,219 @@
       </w:rPr>
     </w:lvl>
   </w:abstractNum>
-  <w:abstractNum w:abstractNumId="20" w15:restartNumberingAfterBreak="0">
+  <w:abstractNum w:abstractNumId="21" w15:restartNumberingAfterBreak="0">
+    <w:nsid w:val="481C269B"/>
+    <w:multiLevelType w:val="hybridMultilevel"/>
+    <w:tmpl w:val="678019D4"/>
+    <w:lvl w:ilvl="0" w:tplc="56709AB8">
+      <w:start w:val="1"/>
+      <w:numFmt w:val="bullet"/>
+      <w:lvlText w:val="•"/>
+      <w:lvlJc w:val="left"/>
+      <w:pPr>
+        <w:ind w:left="641"/>
+      </w:pPr>
+      <w:rPr>
+        <w:rFonts w:ascii="Arial" w:eastAsia="Arial" w:hAnsi="Arial" w:cs="Arial"/>
+        <w:b w:val="0"/>
+        <w:i w:val="0"/>
+        <w:strike w:val="0"/>
+        <w:dstrike w:val="0"/>
+        <w:color w:val="000000"/>
+        <w:sz w:val="20"/>
+        <w:szCs w:val="20"/>
+        <w:u w:val="none" w:color="000000"/>
+        <w:bdr w:val="none" w:sz="0" w:space="0" w:color="auto"/>
+        <w:shd w:val="clear" w:color="auto" w:fill="auto"/>
+        <w:vertAlign w:val="baseline"/>
+      </w:rPr>
+    </w:lvl>
+    <w:lvl w:ilvl="1" w:tplc="F98AB45E">
+      <w:start w:val="1"/>
+      <w:numFmt w:val="bullet"/>
+      <w:lvlText w:val="o"/>
+      <w:lvlJc w:val="left"/>
+      <w:pPr>
+        <w:ind w:left="1544"/>
+      </w:pPr>
+      <w:rPr>
+        <w:rFonts w:ascii="Segoe UI Symbol" w:eastAsia="Segoe UI Symbol" w:hAnsi="Segoe UI Symbol" w:cs="Segoe UI Symbol"/>
+        <w:b w:val="0"/>
+        <w:i w:val="0"/>
+        <w:strike w:val="0"/>
+        <w:dstrike w:val="0"/>
+        <w:color w:val="000000"/>
+        <w:sz w:val="20"/>
+        <w:szCs w:val="20"/>
+        <w:u w:val="none" w:color="000000"/>
+        <w:bdr w:val="none" w:sz="0" w:space="0" w:color="auto"/>
+        <w:shd w:val="clear" w:color="auto" w:fill="auto"/>
+        <w:vertAlign w:val="baseline"/>
+      </w:rPr>
+    </w:lvl>
+    <w:lvl w:ilvl="2" w:tplc="2DEE5A2E">
+      <w:start w:val="1"/>
+      <w:numFmt w:val="bullet"/>
+      <w:lvlText w:val="▪"/>
+      <w:lvlJc w:val="left"/>
+      <w:pPr>
+        <w:ind w:left="2264"/>
+      </w:pPr>
+      <w:rPr>
+        <w:rFonts w:ascii="Segoe UI Symbol" w:eastAsia="Segoe UI Symbol" w:hAnsi="Segoe UI Symbol" w:cs="Segoe UI Symbol"/>
+        <w:b w:val="0"/>
+        <w:i w:val="0"/>
+        <w:strike w:val="0"/>
+        <w:dstrike w:val="0"/>
+        <w:color w:val="000000"/>
+        <w:sz w:val="20"/>
+        <w:szCs w:val="20"/>
+        <w:u w:val="none" w:color="000000"/>
+        <w:bdr w:val="none" w:sz="0" w:space="0" w:color="auto"/>
+        <w:shd w:val="clear" w:color="auto" w:fill="auto"/>
+        <w:vertAlign w:val="baseline"/>
+      </w:rPr>
+    </w:lvl>
+    <w:lvl w:ilvl="3" w:tplc="2FF64B10">
+      <w:start w:val="1"/>
+      <w:numFmt w:val="bullet"/>
+      <w:lvlText w:val="•"/>
+      <w:lvlJc w:val="left"/>
+      <w:pPr>
+        <w:ind w:left="2984"/>
+      </w:pPr>
+      <w:rPr>
+        <w:rFonts w:ascii="Arial" w:eastAsia="Arial" w:hAnsi="Arial" w:cs="Arial"/>
+        <w:b w:val="0"/>
+        <w:i w:val="0"/>
+        <w:strike w:val="0"/>
+        <w:dstrike w:val="0"/>
+        <w:color w:val="000000"/>
+        <w:sz w:val="20"/>
+        <w:szCs w:val="20"/>
+        <w:u w:val="none" w:color="000000"/>
+        <w:bdr w:val="none" w:sz="0" w:space="0" w:color="auto"/>
+        <w:shd w:val="clear" w:color="auto" w:fill="auto"/>
+        <w:vertAlign w:val="baseline"/>
+      </w:rPr>
+    </w:lvl>
+    <w:lvl w:ilvl="4" w:tplc="FC2234DC">
+      <w:start w:val="1"/>
+      <w:numFmt w:val="bullet"/>
+      <w:lvlText w:val="o"/>
+      <w:lvlJc w:val="left"/>
+      <w:pPr>
+        <w:ind w:left="3704"/>
+      </w:pPr>
+      <w:rPr>
+        <w:rFonts w:ascii="Segoe UI Symbol" w:eastAsia="Segoe UI Symbol" w:hAnsi="Segoe UI Symbol" w:cs="Segoe UI Symbol"/>
+        <w:b w:val="0"/>
+        <w:i w:val="0"/>
+        <w:strike w:val="0"/>
+        <w:dstrike w:val="0"/>
+        <w:color w:val="000000"/>
+        <w:sz w:val="20"/>
+        <w:szCs w:val="20"/>
+        <w:u w:val="none" w:color="000000"/>
+        <w:bdr w:val="none" w:sz="0" w:space="0" w:color="auto"/>
+        <w:shd w:val="clear" w:color="auto" w:fill="auto"/>
+        <w:vertAlign w:val="baseline"/>
+      </w:rPr>
+    </w:lvl>
+    <w:lvl w:ilvl="5" w:tplc="43A8FF7C">
+      <w:start w:val="1"/>
+      <w:numFmt w:val="bullet"/>
+      <w:lvlText w:val="▪"/>
+      <w:lvlJc w:val="left"/>
+      <w:pPr>
+        <w:ind w:left="4424"/>
+      </w:pPr>
+      <w:rPr>
+        <w:rFonts w:ascii="Segoe UI Symbol" w:eastAsia="Segoe UI Symbol" w:hAnsi="Segoe UI Symbol" w:cs="Segoe UI Symbol"/>
+        <w:b w:val="0"/>
+        <w:i w:val="0"/>
+        <w:strike w:val="0"/>
+        <w:dstrike w:val="0"/>
+        <w:color w:val="000000"/>
+        <w:sz w:val="20"/>
+        <w:szCs w:val="20"/>
+        <w:u w:val="none" w:color="000000"/>
+        <w:bdr w:val="none" w:sz="0" w:space="0" w:color="auto"/>
+        <w:shd w:val="clear" w:color="auto" w:fill="auto"/>
+        <w:vertAlign w:val="baseline"/>
+      </w:rPr>
+    </w:lvl>
+    <w:lvl w:ilvl="6" w:tplc="D23823D6">
+      <w:start w:val="1"/>
+      <w:numFmt w:val="bullet"/>
+      <w:lvlText w:val="•"/>
+      <w:lvlJc w:val="left"/>
+      <w:pPr>
+        <w:ind w:left="5144"/>
+      </w:pPr>
+      <w:rPr>
+        <w:rFonts w:ascii="Arial" w:eastAsia="Arial" w:hAnsi="Arial" w:cs="Arial"/>
+        <w:b w:val="0"/>
+        <w:i w:val="0"/>
+        <w:strike w:val="0"/>
+        <w:dstrike w:val="0"/>
+        <w:color w:val="000000"/>
+        <w:sz w:val="20"/>
+        <w:szCs w:val="20"/>
+        <w:u w:val="none" w:color="000000"/>
+        <w:bdr w:val="none" w:sz="0" w:space="0" w:color="auto"/>
+        <w:shd w:val="clear" w:color="auto" w:fill="auto"/>
+        <w:vertAlign w:val="baseline"/>
+      </w:rPr>
+    </w:lvl>
+    <w:lvl w:ilvl="7" w:tplc="0B5C19C8">
+      <w:start w:val="1"/>
+      <w:numFmt w:val="bullet"/>
+      <w:lvlText w:val="o"/>
+      <w:lvlJc w:val="left"/>
+      <w:pPr>
+        <w:ind w:left="5864"/>
+      </w:pPr>
+      <w:rPr>
+        <w:rFonts w:ascii="Segoe UI Symbol" w:eastAsia="Segoe UI Symbol" w:hAnsi="Segoe UI Symbol" w:cs="Segoe UI Symbol"/>
+        <w:b w:val="0"/>
+        <w:i w:val="0"/>
+        <w:strike w:val="0"/>
+        <w:dstrike w:val="0"/>
+        <w:color w:val="000000"/>
+        <w:sz w:val="20"/>
+        <w:szCs w:val="20"/>
+        <w:u w:val="none" w:color="000000"/>
+        <w:bdr w:val="none" w:sz="0" w:space="0" w:color="auto"/>
+        <w:shd w:val="clear" w:color="auto" w:fill="auto"/>
+        <w:vertAlign w:val="baseline"/>
+      </w:rPr>
+    </w:lvl>
+    <w:lvl w:ilvl="8" w:tplc="5D1674EE">
+      <w:start w:val="1"/>
+      <w:numFmt w:val="bullet"/>
+      <w:lvlText w:val="▪"/>
+      <w:lvlJc w:val="left"/>
+      <w:pPr>
+        <w:ind w:left="6584"/>
+      </w:pPr>
+      <w:rPr>
+        <w:rFonts w:ascii="Segoe UI Symbol" w:eastAsia="Segoe UI Symbol" w:hAnsi="Segoe UI Symbol" w:cs="Segoe UI Symbol"/>
+        <w:b w:val="0"/>
+        <w:i w:val="0"/>
+        <w:strike w:val="0"/>
+        <w:dstrike w:val="0"/>
+        <w:color w:val="000000"/>
+        <w:sz w:val="20"/>
+        <w:szCs w:val="20"/>
+        <w:u w:val="none" w:color="000000"/>
+        <w:bdr w:val="none" w:sz="0" w:space="0" w:color="auto"/>
+        <w:shd w:val="clear" w:color="auto" w:fill="auto"/>
+        <w:vertAlign w:val="baseline"/>
+      </w:rPr>
+    </w:lvl>
+  </w:abstractNum>
+  <w:abstractNum w:abstractNumId="22" w15:restartNumberingAfterBreak="0">
     <w:nsid w:val="51FA31BC"/>
     <w:multiLevelType w:val="hybridMultilevel"/>
     <w:tmpl w:val="3246047A"/>
@@ -11154,7 +12135,219 @@
       </w:pPr>
     </w:lvl>
   </w:abstractNum>
-  <w:abstractNum w:abstractNumId="21" w15:restartNumberingAfterBreak="0">
+  <w:abstractNum w:abstractNumId="23" w15:restartNumberingAfterBreak="0">
+    <w:nsid w:val="55B830E8"/>
+    <w:multiLevelType w:val="hybridMultilevel"/>
+    <w:tmpl w:val="FF12FB18"/>
+    <w:lvl w:ilvl="0" w:tplc="59C2C39A">
+      <w:start w:val="1"/>
+      <w:numFmt w:val="bullet"/>
+      <w:lvlText w:val="•"/>
+      <w:lvlJc w:val="left"/>
+      <w:pPr>
+        <w:ind w:left="720"/>
+      </w:pPr>
+      <w:rPr>
+        <w:rFonts w:ascii="Arial" w:eastAsia="Arial" w:hAnsi="Arial" w:cs="Arial"/>
+        <w:b w:val="0"/>
+        <w:i w:val="0"/>
+        <w:strike w:val="0"/>
+        <w:dstrike w:val="0"/>
+        <w:color w:val="000000"/>
+        <w:sz w:val="20"/>
+        <w:szCs w:val="20"/>
+        <w:u w:val="none" w:color="000000"/>
+        <w:bdr w:val="none" w:sz="0" w:space="0" w:color="auto"/>
+        <w:shd w:val="clear" w:color="auto" w:fill="auto"/>
+        <w:vertAlign w:val="baseline"/>
+      </w:rPr>
+    </w:lvl>
+    <w:lvl w:ilvl="1" w:tplc="A6E65660">
+      <w:start w:val="1"/>
+      <w:numFmt w:val="bullet"/>
+      <w:lvlText w:val="o"/>
+      <w:lvlJc w:val="left"/>
+      <w:pPr>
+        <w:ind w:left="1547"/>
+      </w:pPr>
+      <w:rPr>
+        <w:rFonts w:ascii="Segoe UI Symbol" w:eastAsia="Segoe UI Symbol" w:hAnsi="Segoe UI Symbol" w:cs="Segoe UI Symbol"/>
+        <w:b w:val="0"/>
+        <w:i w:val="0"/>
+        <w:strike w:val="0"/>
+        <w:dstrike w:val="0"/>
+        <w:color w:val="000000"/>
+        <w:sz w:val="20"/>
+        <w:szCs w:val="20"/>
+        <w:u w:val="none" w:color="000000"/>
+        <w:bdr w:val="none" w:sz="0" w:space="0" w:color="auto"/>
+        <w:shd w:val="clear" w:color="auto" w:fill="auto"/>
+        <w:vertAlign w:val="baseline"/>
+      </w:rPr>
+    </w:lvl>
+    <w:lvl w:ilvl="2" w:tplc="0E288CE8">
+      <w:start w:val="1"/>
+      <w:numFmt w:val="bullet"/>
+      <w:lvlText w:val="▪"/>
+      <w:lvlJc w:val="left"/>
+      <w:pPr>
+        <w:ind w:left="2267"/>
+      </w:pPr>
+      <w:rPr>
+        <w:rFonts w:ascii="Segoe UI Symbol" w:eastAsia="Segoe UI Symbol" w:hAnsi="Segoe UI Symbol" w:cs="Segoe UI Symbol"/>
+        <w:b w:val="0"/>
+        <w:i w:val="0"/>
+        <w:strike w:val="0"/>
+        <w:dstrike w:val="0"/>
+        <w:color w:val="000000"/>
+        <w:sz w:val="20"/>
+        <w:szCs w:val="20"/>
+        <w:u w:val="none" w:color="000000"/>
+        <w:bdr w:val="none" w:sz="0" w:space="0" w:color="auto"/>
+        <w:shd w:val="clear" w:color="auto" w:fill="auto"/>
+        <w:vertAlign w:val="baseline"/>
+      </w:rPr>
+    </w:lvl>
+    <w:lvl w:ilvl="3" w:tplc="1326D8B0">
+      <w:start w:val="1"/>
+      <w:numFmt w:val="bullet"/>
+      <w:lvlText w:val="•"/>
+      <w:lvlJc w:val="left"/>
+      <w:pPr>
+        <w:ind w:left="2987"/>
+      </w:pPr>
+      <w:rPr>
+        <w:rFonts w:ascii="Arial" w:eastAsia="Arial" w:hAnsi="Arial" w:cs="Arial"/>
+        <w:b w:val="0"/>
+        <w:i w:val="0"/>
+        <w:strike w:val="0"/>
+        <w:dstrike w:val="0"/>
+        <w:color w:val="000000"/>
+        <w:sz w:val="20"/>
+        <w:szCs w:val="20"/>
+        <w:u w:val="none" w:color="000000"/>
+        <w:bdr w:val="none" w:sz="0" w:space="0" w:color="auto"/>
+        <w:shd w:val="clear" w:color="auto" w:fill="auto"/>
+        <w:vertAlign w:val="baseline"/>
+      </w:rPr>
+    </w:lvl>
+    <w:lvl w:ilvl="4" w:tplc="927636EA">
+      <w:start w:val="1"/>
+      <w:numFmt w:val="bullet"/>
+      <w:lvlText w:val="o"/>
+      <w:lvlJc w:val="left"/>
+      <w:pPr>
+        <w:ind w:left="3707"/>
+      </w:pPr>
+      <w:rPr>
+        <w:rFonts w:ascii="Segoe UI Symbol" w:eastAsia="Segoe UI Symbol" w:hAnsi="Segoe UI Symbol" w:cs="Segoe UI Symbol"/>
+        <w:b w:val="0"/>
+        <w:i w:val="0"/>
+        <w:strike w:val="0"/>
+        <w:dstrike w:val="0"/>
+        <w:color w:val="000000"/>
+        <w:sz w:val="20"/>
+        <w:szCs w:val="20"/>
+        <w:u w:val="none" w:color="000000"/>
+        <w:bdr w:val="none" w:sz="0" w:space="0" w:color="auto"/>
+        <w:shd w:val="clear" w:color="auto" w:fill="auto"/>
+        <w:vertAlign w:val="baseline"/>
+      </w:rPr>
+    </w:lvl>
+    <w:lvl w:ilvl="5" w:tplc="F830F20C">
+      <w:start w:val="1"/>
+      <w:numFmt w:val="bullet"/>
+      <w:lvlText w:val="▪"/>
+      <w:lvlJc w:val="left"/>
+      <w:pPr>
+        <w:ind w:left="4427"/>
+      </w:pPr>
+      <w:rPr>
+        <w:rFonts w:ascii="Segoe UI Symbol" w:eastAsia="Segoe UI Symbol" w:hAnsi="Segoe UI Symbol" w:cs="Segoe UI Symbol"/>
+        <w:b w:val="0"/>
+        <w:i w:val="0"/>
+        <w:strike w:val="0"/>
+        <w:dstrike w:val="0"/>
+        <w:color w:val="000000"/>
+        <w:sz w:val="20"/>
+        <w:szCs w:val="20"/>
+        <w:u w:val="none" w:color="000000"/>
+        <w:bdr w:val="none" w:sz="0" w:space="0" w:color="auto"/>
+        <w:shd w:val="clear" w:color="auto" w:fill="auto"/>
+        <w:vertAlign w:val="baseline"/>
+      </w:rPr>
+    </w:lvl>
+    <w:lvl w:ilvl="6" w:tplc="751C52D0">
+      <w:start w:val="1"/>
+      <w:numFmt w:val="bullet"/>
+      <w:lvlText w:val="•"/>
+      <w:lvlJc w:val="left"/>
+      <w:pPr>
+        <w:ind w:left="5147"/>
+      </w:pPr>
+      <w:rPr>
+        <w:rFonts w:ascii="Arial" w:eastAsia="Arial" w:hAnsi="Arial" w:cs="Arial"/>
+        <w:b w:val="0"/>
+        <w:i w:val="0"/>
+        <w:strike w:val="0"/>
+        <w:dstrike w:val="0"/>
+        <w:color w:val="000000"/>
+        <w:sz w:val="20"/>
+        <w:szCs w:val="20"/>
+        <w:u w:val="none" w:color="000000"/>
+        <w:bdr w:val="none" w:sz="0" w:space="0" w:color="auto"/>
+        <w:shd w:val="clear" w:color="auto" w:fill="auto"/>
+        <w:vertAlign w:val="baseline"/>
+      </w:rPr>
+    </w:lvl>
+    <w:lvl w:ilvl="7" w:tplc="806C30EE">
+      <w:start w:val="1"/>
+      <w:numFmt w:val="bullet"/>
+      <w:lvlText w:val="o"/>
+      <w:lvlJc w:val="left"/>
+      <w:pPr>
+        <w:ind w:left="5867"/>
+      </w:pPr>
+      <w:rPr>
+        <w:rFonts w:ascii="Segoe UI Symbol" w:eastAsia="Segoe UI Symbol" w:hAnsi="Segoe UI Symbol" w:cs="Segoe UI Symbol"/>
+        <w:b w:val="0"/>
+        <w:i w:val="0"/>
+        <w:strike w:val="0"/>
+        <w:dstrike w:val="0"/>
+        <w:color w:val="000000"/>
+        <w:sz w:val="20"/>
+        <w:szCs w:val="20"/>
+        <w:u w:val="none" w:color="000000"/>
+        <w:bdr w:val="none" w:sz="0" w:space="0" w:color="auto"/>
+        <w:shd w:val="clear" w:color="auto" w:fill="auto"/>
+        <w:vertAlign w:val="baseline"/>
+      </w:rPr>
+    </w:lvl>
+    <w:lvl w:ilvl="8" w:tplc="9A8673E4">
+      <w:start w:val="1"/>
+      <w:numFmt w:val="bullet"/>
+      <w:lvlText w:val="▪"/>
+      <w:lvlJc w:val="left"/>
+      <w:pPr>
+        <w:ind w:left="6587"/>
+      </w:pPr>
+      <w:rPr>
+        <w:rFonts w:ascii="Segoe UI Symbol" w:eastAsia="Segoe UI Symbol" w:hAnsi="Segoe UI Symbol" w:cs="Segoe UI Symbol"/>
+        <w:b w:val="0"/>
+        <w:i w:val="0"/>
+        <w:strike w:val="0"/>
+        <w:dstrike w:val="0"/>
+        <w:color w:val="000000"/>
+        <w:sz w:val="20"/>
+        <w:szCs w:val="20"/>
+        <w:u w:val="none" w:color="000000"/>
+        <w:bdr w:val="none" w:sz="0" w:space="0" w:color="auto"/>
+        <w:shd w:val="clear" w:color="auto" w:fill="auto"/>
+        <w:vertAlign w:val="baseline"/>
+      </w:rPr>
+    </w:lvl>
+  </w:abstractNum>
+  <w:abstractNum w:abstractNumId="24" w15:restartNumberingAfterBreak="0">
     <w:nsid w:val="5B965C3B"/>
     <w:multiLevelType w:val="hybridMultilevel"/>
     <w:tmpl w:val="2C725FC0"/>
@@ -11267,7 +12460,7 @@
       </w:rPr>
     </w:lvl>
   </w:abstractNum>
-  <w:abstractNum w:abstractNumId="22" w15:restartNumberingAfterBreak="0">
+  <w:abstractNum w:abstractNumId="25" w15:restartNumberingAfterBreak="0">
     <w:nsid w:val="5E801A08"/>
     <w:multiLevelType w:val="hybridMultilevel"/>
     <w:tmpl w:val="B2863042"/>
@@ -11380,7 +12573,7 @@
       </w:rPr>
     </w:lvl>
   </w:abstractNum>
-  <w:abstractNum w:abstractNumId="23" w15:restartNumberingAfterBreak="0">
+  <w:abstractNum w:abstractNumId="26" w15:restartNumberingAfterBreak="0">
     <w:nsid w:val="63866219"/>
     <w:multiLevelType w:val="hybridMultilevel"/>
     <w:tmpl w:val="4C5EFFF6"/>
@@ -11466,7 +12659,7 @@
       </w:pPr>
     </w:lvl>
   </w:abstractNum>
-  <w:abstractNum w:abstractNumId="24" w15:restartNumberingAfterBreak="0">
+  <w:abstractNum w:abstractNumId="27" w15:restartNumberingAfterBreak="0">
     <w:nsid w:val="73FB28E1"/>
     <w:multiLevelType w:val="multilevel"/>
     <w:tmpl w:val="148ED612"/>
@@ -11615,7 +12808,7 @@
       </w:rPr>
     </w:lvl>
   </w:abstractNum>
-  <w:abstractNum w:abstractNumId="25" w15:restartNumberingAfterBreak="0">
+  <w:abstractNum w:abstractNumId="28" w15:restartNumberingAfterBreak="0">
     <w:nsid w:val="74412CFE"/>
     <w:multiLevelType w:val="hybridMultilevel"/>
     <w:tmpl w:val="A4E6ADBA"/>
@@ -11728,7 +12921,7 @@
       </w:rPr>
     </w:lvl>
   </w:abstractNum>
-  <w:abstractNum w:abstractNumId="26" w15:restartNumberingAfterBreak="0">
+  <w:abstractNum w:abstractNumId="29" w15:restartNumberingAfterBreak="0">
     <w:nsid w:val="7BC46828"/>
     <w:multiLevelType w:val="hybridMultilevel"/>
     <w:tmpl w:val="4ABC999C"/>
@@ -11841,7 +13034,7 @@
       </w:rPr>
     </w:lvl>
   </w:abstractNum>
-  <w:abstractNum w:abstractNumId="27" w15:restartNumberingAfterBreak="0">
+  <w:abstractNum w:abstractNumId="30" w15:restartNumberingAfterBreak="0">
     <w:nsid w:val="7CE94A71"/>
     <w:multiLevelType w:val="hybridMultilevel"/>
     <w:tmpl w:val="0F7AF726"/>
@@ -11930,7 +13123,7 @@
       </w:pPr>
     </w:lvl>
   </w:abstractNum>
-  <w:abstractNum w:abstractNumId="28" w15:restartNumberingAfterBreak="0">
+  <w:abstractNum w:abstractNumId="31" w15:restartNumberingAfterBreak="0">
     <w:nsid w:val="7DF030B4"/>
     <w:multiLevelType w:val="hybridMultilevel"/>
     <w:tmpl w:val="D3FE5A10"/>
@@ -12029,40 +13222,40 @@
     <w:abstractNumId w:val="8"/>
   </w:num>
   <w:num w:numId="4">
-    <w:abstractNumId w:val="19"/>
+    <w:abstractNumId w:val="20"/>
   </w:num>
   <w:num w:numId="5">
-    <w:abstractNumId w:val="25"/>
+    <w:abstractNumId w:val="28"/>
   </w:num>
   <w:num w:numId="6">
     <w:abstractNumId w:val="10"/>
   </w:num>
   <w:num w:numId="7">
-    <w:abstractNumId w:val="26"/>
+    <w:abstractNumId w:val="29"/>
   </w:num>
   <w:num w:numId="8">
-    <w:abstractNumId w:val="18"/>
+    <w:abstractNumId w:val="19"/>
   </w:num>
   <w:num w:numId="9">
-    <w:abstractNumId w:val="23"/>
+    <w:abstractNumId w:val="26"/>
   </w:num>
   <w:num w:numId="10">
     <w:abstractNumId w:val="9"/>
   </w:num>
   <w:num w:numId="11">
-    <w:abstractNumId w:val="14"/>
+    <w:abstractNumId w:val="15"/>
   </w:num>
   <w:num w:numId="12">
-    <w:abstractNumId w:val="21"/>
+    <w:abstractNumId w:val="24"/>
   </w:num>
   <w:num w:numId="13">
     <w:abstractNumId w:val="7"/>
   </w:num>
   <w:num w:numId="14">
-    <w:abstractNumId w:val="27"/>
+    <w:abstractNumId w:val="30"/>
   </w:num>
   <w:num w:numId="15">
-    <w:abstractNumId w:val="13"/>
+    <w:abstractNumId w:val="14"/>
   </w:num>
   <w:num w:numId="16">
     <w:abstractNumId w:val="0"/>
@@ -12071,40 +13264,49 @@
     <w:abstractNumId w:val="2"/>
   </w:num>
   <w:num w:numId="18">
+    <w:abstractNumId w:val="18"/>
+  </w:num>
+  <w:num w:numId="19">
     <w:abstractNumId w:val="17"/>
   </w:num>
-  <w:num w:numId="19">
-    <w:abstractNumId w:val="16"/>
-  </w:num>
   <w:num w:numId="20">
-    <w:abstractNumId w:val="28"/>
+    <w:abstractNumId w:val="31"/>
   </w:num>
   <w:num w:numId="21">
     <w:abstractNumId w:val="6"/>
   </w:num>
   <w:num w:numId="22">
-    <w:abstractNumId w:val="24"/>
+    <w:abstractNumId w:val="27"/>
   </w:num>
   <w:num w:numId="23">
     <w:abstractNumId w:val="3"/>
   </w:num>
   <w:num w:numId="24">
+    <w:abstractNumId w:val="25"/>
+  </w:num>
+  <w:num w:numId="25">
+    <w:abstractNumId w:val="16"/>
+  </w:num>
+  <w:num w:numId="26">
     <w:abstractNumId w:val="22"/>
   </w:num>
-  <w:num w:numId="25">
-    <w:abstractNumId w:val="15"/>
-  </w:num>
-  <w:num w:numId="26">
-    <w:abstractNumId w:val="20"/>
-  </w:num>
   <w:num w:numId="27">
-    <w:abstractNumId w:val="12"/>
+    <w:abstractNumId w:val="13"/>
   </w:num>
   <w:num w:numId="28">
     <w:abstractNumId w:val="4"/>
   </w:num>
   <w:num w:numId="29">
+    <w:abstractNumId w:val="12"/>
+  </w:num>
+  <w:num w:numId="30">
+    <w:abstractNumId w:val="21"/>
+  </w:num>
+  <w:num w:numId="31">
     <w:abstractNumId w:val="11"/>
+  </w:num>
+  <w:num w:numId="32">
+    <w:abstractNumId w:val="23"/>
   </w:num>
 </w:numbering>
 </file>
@@ -13156,6 +14358,25 @@
       <w:spacing w:before="120"/>
     </w:pPr>
   </w:style>
+  <w:style w:type="table" w:customStyle="1" w:styleId="TableGrid">
+    <w:name w:val="TableGrid"/>
+    <w:rsid w:val="0092465A"/>
+    <w:pPr>
+      <w:spacing w:after="0" w:line="240" w:lineRule="auto"/>
+    </w:pPr>
+    <w:rPr>
+      <w:rFonts w:eastAsiaTheme="minorEastAsia"/>
+      <w:lang w:eastAsia="en-AU"/>
+    </w:rPr>
+    <w:tblPr>
+      <w:tblCellMar>
+        <w:top w:w="0" w:type="dxa"/>
+        <w:left w:w="0" w:type="dxa"/>
+        <w:bottom w:w="0" w:type="dxa"/>
+        <w:right w:w="0" w:type="dxa"/>
+      </w:tblCellMar>
+    </w:tblPr>
+  </w:style>
 </w:styles>
 </file>
 
@@ -13459,7 +14680,7 @@
 </file>
 
 <file path=customXml/itemProps1.xml><?xml version="1.0" encoding="utf-8"?>
-<ds:datastoreItem xmlns:ds="http://schemas.openxmlformats.org/officeDocument/2006/customXml" ds:itemID="{550F220C-84DB-46BC-B7F4-0B902CCFE4D7}">
+<ds:datastoreItem xmlns:ds="http://schemas.openxmlformats.org/officeDocument/2006/customXml" ds:itemID="{A0EF7C3A-D24A-4A7D-AA31-61B844D8B9DD}">
   <ds:schemaRefs>
     <ds:schemaRef ds:uri="http://schemas.openxmlformats.org/officeDocument/2006/bibliography"/>
   </ds:schemaRefs>

</xml_diff>